<commit_message>
Updated channels and commands
</commit_message>
<xml_diff>
--- a/documents/pokestar_reqs.docx
+++ b/documents/pokestar_reqs.docx
@@ -13,6 +13,7 @@
           <w:docPartUnique/>
         </w:docPartObj>
       </w:sdtPr>
+      <w:sdtEndPr/>
       <w:sdtContent>
         <w:p>
           <w:pPr>
@@ -141,6 +142,7 @@
                                     <w:dataBinding w:prefixMappings="xmlns:ns0='http://purl.org/dc/elements/1.1/' xmlns:ns1='http://schemas.openxmlformats.org/package/2006/metadata/core-properties' " w:xpath="/ns1:coreProperties[1]/ns0:creator[1]" w:storeItemID="{6C3C8BC8-F283-45AE-878A-BAB7291924A1}"/>
                                     <w:text/>
                                   </w:sdtPr>
+                                  <w:sdtEndPr/>
                                   <w:sdtContent>
                                     <w:p>
                                       <w:pPr>
@@ -228,6 +230,7 @@
                                     <w:dataBinding w:prefixMappings="xmlns:ns0='http://purl.org/dc/elements/1.1/' xmlns:ns1='http://schemas.openxmlformats.org/package/2006/metadata/core-properties' " w:xpath="/ns1:coreProperties[1]/ns0:title[1]" w:storeItemID="{6C3C8BC8-F283-45AE-878A-BAB7291924A1}"/>
                                     <w:text/>
                                   </w:sdtPr>
+                                  <w:sdtEndPr/>
                                   <w:sdtContent>
                                     <w:p>
                                       <w:pPr>
@@ -293,6 +296,7 @@
                               <w:dataBinding w:prefixMappings="xmlns:ns0='http://purl.org/dc/elements/1.1/' xmlns:ns1='http://schemas.openxmlformats.org/package/2006/metadata/core-properties' " w:xpath="/ns1:coreProperties[1]/ns0:creator[1]" w:storeItemID="{6C3C8BC8-F283-45AE-878A-BAB7291924A1}"/>
                               <w:text/>
                             </w:sdtPr>
+                            <w:sdtEndPr/>
                             <w:sdtContent>
                               <w:p>
                                 <w:pPr>
@@ -346,6 +350,7 @@
                               <w:dataBinding w:prefixMappings="xmlns:ns0='http://purl.org/dc/elements/1.1/' xmlns:ns1='http://schemas.openxmlformats.org/package/2006/metadata/core-properties' " w:xpath="/ns1:coreProperties[1]/ns0:title[1]" w:storeItemID="{6C3C8BC8-F283-45AE-878A-BAB7291924A1}"/>
                               <w:text/>
                             </w:sdtPr>
+                            <w:sdtEndPr/>
                             <w:sdtContent>
                               <w:p>
                                 <w:pPr>
@@ -1350,19 +1355,7 @@
               <w:rPr>
                 <w:rFonts w:ascii="Times New Roman" w:hAnsi="Times New Roman" w:cs="Times New Roman"/>
               </w:rPr>
-              <w:t xml:space="preserve">The system shall read the ex-raid’s </w:t>
-            </w:r>
-            <w:r>
-              <w:rPr>
-                <w:rFonts w:ascii="Times New Roman" w:hAnsi="Times New Roman" w:cs="Times New Roman"/>
-              </w:rPr>
-              <w:t>date</w:t>
-            </w:r>
-            <w:r>
-              <w:rPr>
-                <w:rFonts w:ascii="Times New Roman" w:hAnsi="Times New Roman" w:cs="Times New Roman"/>
-              </w:rPr>
-              <w:t xml:space="preserve"> from an image posted in the #an</w:t>
+              <w:t>The system shall read the ex-raid’s date from an image posted in the #an</w:t>
             </w:r>
             <w:r>
               <w:rPr>
@@ -1425,19 +1418,7 @@
               <w:rPr>
                 <w:rFonts w:ascii="Times New Roman" w:hAnsi="Times New Roman" w:cs="Times New Roman"/>
               </w:rPr>
-              <w:t xml:space="preserve">The system shall read the ex-raid’s </w:t>
-            </w:r>
-            <w:r>
-              <w:rPr>
-                <w:rFonts w:ascii="Times New Roman" w:hAnsi="Times New Roman" w:cs="Times New Roman"/>
-              </w:rPr>
-              <w:t>start time</w:t>
-            </w:r>
-            <w:r>
-              <w:rPr>
-                <w:rFonts w:ascii="Times New Roman" w:hAnsi="Times New Roman" w:cs="Times New Roman"/>
-              </w:rPr>
-              <w:t xml:space="preserve"> from an image posted in the #an</w:t>
+              <w:t>The system shall read the ex-raid’s start time from an image posted in the #an</w:t>
             </w:r>
             <w:r>
               <w:rPr>
@@ -1500,19 +1481,7 @@
               <w:rPr>
                 <w:rFonts w:ascii="Times New Roman" w:hAnsi="Times New Roman" w:cs="Times New Roman"/>
               </w:rPr>
-              <w:t xml:space="preserve">The system shall read the ex-raid’s </w:t>
-            </w:r>
-            <w:r>
-              <w:rPr>
-                <w:rFonts w:ascii="Times New Roman" w:hAnsi="Times New Roman" w:cs="Times New Roman"/>
-              </w:rPr>
-              <w:t>end time</w:t>
-            </w:r>
-            <w:r>
-              <w:rPr>
-                <w:rFonts w:ascii="Times New Roman" w:hAnsi="Times New Roman" w:cs="Times New Roman"/>
-              </w:rPr>
-              <w:t xml:space="preserve"> from an image posted in the #an</w:t>
+              <w:t>The system shall read the ex-raid’s end time from an image posted in the #an</w:t>
             </w:r>
             <w:r>
               <w:rPr>
@@ -1551,6 +1520,165 @@
         <w:t>Commands</w:t>
       </w:r>
     </w:p>
+    <w:tbl>
+      <w:tblPr>
+        <w:tblStyle w:val="TableGrid"/>
+        <w:tblW w:w="0" w:type="auto"/>
+        <w:tblLook w:val="04A0" w:firstRow="1" w:lastRow="0" w:firstColumn="1" w:lastColumn="0" w:noHBand="0" w:noVBand="1"/>
+      </w:tblPr>
+      <w:tblGrid>
+        <w:gridCol w:w="1165"/>
+        <w:gridCol w:w="8185"/>
+      </w:tblGrid>
+      <w:tr>
+        <w:tc>
+          <w:tcPr>
+            <w:tcW w:w="1165" w:type="dxa"/>
+          </w:tcPr>
+          <w:p>
+            <w:pPr>
+              <w:rPr>
+                <w:rFonts w:ascii="Times New Roman" w:hAnsi="Times New Roman" w:cs="Times New Roman"/>
+              </w:rPr>
+            </w:pPr>
+            <w:r>
+              <w:rPr>
+                <w:rFonts w:ascii="Times New Roman" w:hAnsi="Times New Roman" w:cs="Times New Roman"/>
+              </w:rPr>
+              <w:t>SW-200</w:t>
+            </w:r>
+          </w:p>
+        </w:tc>
+        <w:tc>
+          <w:tcPr>
+            <w:tcW w:w="8185" w:type="dxa"/>
+          </w:tcPr>
+          <w:p>
+            <w:pPr>
+              <w:rPr>
+                <w:rFonts w:ascii="Times New Roman" w:hAnsi="Times New Roman" w:cs="Times New Roman"/>
+              </w:rPr>
+            </w:pPr>
+            <w:r>
+              <w:rPr>
+                <w:rFonts w:ascii="Times New Roman" w:hAnsi="Times New Roman" w:cs="Times New Roman"/>
+              </w:rPr>
+              <w:t xml:space="preserve">The system shall </w:t>
+            </w:r>
+            <w:r>
+              <w:rPr>
+                <w:rFonts w:ascii="Times New Roman" w:hAnsi="Times New Roman" w:cs="Times New Roman"/>
+              </w:rPr>
+              <w:t>define commands with the $ prefix.</w:t>
+            </w:r>
+          </w:p>
+          <w:p>
+            <w:pPr>
+              <w:rPr>
+                <w:rFonts w:ascii="Times New Roman" w:hAnsi="Times New Roman" w:cs="Times New Roman"/>
+              </w:rPr>
+            </w:pPr>
+          </w:p>
+        </w:tc>
+      </w:tr>
+      <w:tr>
+        <w:tc>
+          <w:tcPr>
+            <w:tcW w:w="1165" w:type="dxa"/>
+          </w:tcPr>
+          <w:p>
+            <w:pPr>
+              <w:rPr>
+                <w:rFonts w:ascii="Times New Roman" w:hAnsi="Times New Roman" w:cs="Times New Roman"/>
+              </w:rPr>
+            </w:pPr>
+            <w:r>
+              <w:rPr>
+                <w:rFonts w:ascii="Times New Roman" w:hAnsi="Times New Roman" w:cs="Times New Roman"/>
+              </w:rPr>
+              <w:t>SW-201</w:t>
+            </w:r>
+          </w:p>
+        </w:tc>
+        <w:tc>
+          <w:tcPr>
+            <w:tcW w:w="8185" w:type="dxa"/>
+          </w:tcPr>
+          <w:p>
+            <w:pPr>
+              <w:rPr>
+                <w:rFonts w:ascii="Times New Roman" w:hAnsi="Times New Roman" w:cs="Times New Roman"/>
+              </w:rPr>
+            </w:pPr>
+            <w:r>
+              <w:rPr>
+                <w:rFonts w:ascii="Times New Roman" w:hAnsi="Times New Roman" w:cs="Times New Roman"/>
+              </w:rPr>
+              <w:t>The system shall separate parameters of commands with a space.</w:t>
+            </w:r>
+          </w:p>
+          <w:p>
+            <w:pPr>
+              <w:rPr>
+                <w:rFonts w:ascii="Times New Roman" w:hAnsi="Times New Roman" w:cs="Times New Roman"/>
+              </w:rPr>
+            </w:pPr>
+          </w:p>
+        </w:tc>
+      </w:tr>
+      <w:tr>
+        <w:tc>
+          <w:tcPr>
+            <w:tcW w:w="1165" w:type="dxa"/>
+          </w:tcPr>
+          <w:p>
+            <w:pPr>
+              <w:rPr>
+                <w:rFonts w:ascii="Times New Roman" w:hAnsi="Times New Roman" w:cs="Times New Roman"/>
+              </w:rPr>
+            </w:pPr>
+            <w:r>
+              <w:rPr>
+                <w:rFonts w:ascii="Times New Roman" w:hAnsi="Times New Roman" w:cs="Times New Roman"/>
+              </w:rPr>
+              <w:t>SW-202</w:t>
+            </w:r>
+          </w:p>
+        </w:tc>
+        <w:tc>
+          <w:tcPr>
+            <w:tcW w:w="8185" w:type="dxa"/>
+          </w:tcPr>
+          <w:p>
+            <w:pPr>
+              <w:rPr>
+                <w:rFonts w:ascii="Times New Roman" w:hAnsi="Times New Roman" w:cs="Times New Roman"/>
+              </w:rPr>
+            </w:pPr>
+            <w:r>
+              <w:rPr>
+                <w:rFonts w:ascii="Times New Roman" w:hAnsi="Times New Roman" w:cs="Times New Roman"/>
+              </w:rPr>
+              <w:t>The system shall separate s</w:t>
+            </w:r>
+            <w:r>
+              <w:rPr>
+                <w:rFonts w:ascii="Times New Roman" w:hAnsi="Times New Roman" w:cs="Times New Roman"/>
+              </w:rPr>
+              <w:t>uffixes for parameters of commands with a dash (-).</w:t>
+            </w:r>
+          </w:p>
+          <w:p>
+            <w:pPr>
+              <w:rPr>
+                <w:rFonts w:ascii="Times New Roman" w:hAnsi="Times New Roman" w:cs="Times New Roman"/>
+              </w:rPr>
+            </w:pPr>
+          </w:p>
+        </w:tc>
+      </w:tr>
+    </w:tbl>
+    <w:p/>
     <w:p>
       <w:pPr>
         <w:pStyle w:val="Heading2"/>
@@ -1558,6 +1686,13 @@
           <w:rFonts w:ascii="Times New Roman" w:hAnsi="Times New Roman" w:cs="Times New Roman"/>
         </w:rPr>
       </w:pPr>
+      <w:r>
+        <w:rPr>
+          <w:rFonts w:ascii="Times New Roman" w:hAnsi="Times New Roman" w:cs="Times New Roman"/>
+        </w:rPr>
+        <w:lastRenderedPageBreak/>
+        <w:t>$</w:t>
+      </w:r>
       <w:r>
         <w:rPr>
           <w:rFonts w:ascii="Times New Roman" w:hAnsi="Times New Roman" w:cs="Times New Roman"/>
@@ -1596,196 +1731,810 @@
               <w:rPr>
                 <w:rFonts w:ascii="Times New Roman" w:hAnsi="Times New Roman" w:cs="Times New Roman"/>
               </w:rPr>
-              <w:t>200</w:t>
-            </w:r>
-          </w:p>
-        </w:tc>
-        <w:tc>
-          <w:tcPr>
-            <w:tcW w:w="8185" w:type="dxa"/>
-          </w:tcPr>
-          <w:p>
-            <w:pPr>
-              <w:rPr>
-                <w:rFonts w:ascii="Times New Roman" w:hAnsi="Times New Roman" w:cs="Times New Roman"/>
-              </w:rPr>
-            </w:pPr>
-          </w:p>
-        </w:tc>
-      </w:tr>
-      <w:tr>
-        <w:tc>
-          <w:tcPr>
-            <w:tcW w:w="1165" w:type="dxa"/>
-          </w:tcPr>
-          <w:p>
-            <w:pPr>
-              <w:rPr>
-                <w:rFonts w:ascii="Times New Roman" w:hAnsi="Times New Roman" w:cs="Times New Roman"/>
-              </w:rPr>
-            </w:pPr>
-          </w:p>
-        </w:tc>
-        <w:tc>
-          <w:tcPr>
-            <w:tcW w:w="8185" w:type="dxa"/>
-          </w:tcPr>
-          <w:p>
-            <w:pPr>
-              <w:rPr>
-                <w:rFonts w:ascii="Times New Roman" w:hAnsi="Times New Roman" w:cs="Times New Roman"/>
-              </w:rPr>
-            </w:pPr>
-          </w:p>
-        </w:tc>
-      </w:tr>
-      <w:tr>
-        <w:tc>
-          <w:tcPr>
-            <w:tcW w:w="1165" w:type="dxa"/>
-          </w:tcPr>
-          <w:p>
-            <w:pPr>
-              <w:rPr>
-                <w:rFonts w:ascii="Times New Roman" w:hAnsi="Times New Roman" w:cs="Times New Roman"/>
-              </w:rPr>
-            </w:pPr>
-          </w:p>
-        </w:tc>
-        <w:tc>
-          <w:tcPr>
-            <w:tcW w:w="8185" w:type="dxa"/>
-          </w:tcPr>
-          <w:p>
-            <w:pPr>
-              <w:rPr>
-                <w:rFonts w:ascii="Times New Roman" w:hAnsi="Times New Roman" w:cs="Times New Roman"/>
-              </w:rPr>
-            </w:pPr>
-          </w:p>
-        </w:tc>
-      </w:tr>
-      <w:tr>
-        <w:tc>
-          <w:tcPr>
-            <w:tcW w:w="1165" w:type="dxa"/>
-          </w:tcPr>
-          <w:p>
-            <w:pPr>
-              <w:rPr>
-                <w:rFonts w:ascii="Times New Roman" w:hAnsi="Times New Roman" w:cs="Times New Roman"/>
-              </w:rPr>
-            </w:pPr>
-          </w:p>
-        </w:tc>
-        <w:tc>
-          <w:tcPr>
-            <w:tcW w:w="8185" w:type="dxa"/>
-          </w:tcPr>
-          <w:p>
-            <w:pPr>
-              <w:rPr>
-                <w:rFonts w:ascii="Times New Roman" w:hAnsi="Times New Roman" w:cs="Times New Roman"/>
-              </w:rPr>
-            </w:pPr>
-          </w:p>
-        </w:tc>
-      </w:tr>
-      <w:tr>
-        <w:tc>
-          <w:tcPr>
-            <w:tcW w:w="1165" w:type="dxa"/>
-          </w:tcPr>
-          <w:p>
-            <w:pPr>
-              <w:rPr>
-                <w:rFonts w:ascii="Times New Roman" w:hAnsi="Times New Roman" w:cs="Times New Roman"/>
-              </w:rPr>
-            </w:pPr>
-          </w:p>
-        </w:tc>
-        <w:tc>
-          <w:tcPr>
-            <w:tcW w:w="8185" w:type="dxa"/>
-          </w:tcPr>
-          <w:p>
-            <w:pPr>
-              <w:rPr>
-                <w:rFonts w:ascii="Times New Roman" w:hAnsi="Times New Roman" w:cs="Times New Roman"/>
-              </w:rPr>
-            </w:pPr>
-          </w:p>
-        </w:tc>
-      </w:tr>
-      <w:tr>
-        <w:tc>
-          <w:tcPr>
-            <w:tcW w:w="1165" w:type="dxa"/>
-          </w:tcPr>
-          <w:p>
-            <w:pPr>
-              <w:rPr>
-                <w:rFonts w:ascii="Times New Roman" w:hAnsi="Times New Roman" w:cs="Times New Roman"/>
-              </w:rPr>
-            </w:pPr>
-          </w:p>
-        </w:tc>
-        <w:tc>
-          <w:tcPr>
-            <w:tcW w:w="8185" w:type="dxa"/>
-          </w:tcPr>
-          <w:p>
-            <w:pPr>
-              <w:rPr>
-                <w:rFonts w:ascii="Times New Roman" w:hAnsi="Times New Roman" w:cs="Times New Roman"/>
-              </w:rPr>
-            </w:pPr>
-          </w:p>
-        </w:tc>
-      </w:tr>
-      <w:tr>
-        <w:tc>
-          <w:tcPr>
-            <w:tcW w:w="1165" w:type="dxa"/>
-          </w:tcPr>
-          <w:p>
-            <w:pPr>
-              <w:rPr>
-                <w:rFonts w:ascii="Times New Roman" w:hAnsi="Times New Roman" w:cs="Times New Roman"/>
-              </w:rPr>
-            </w:pPr>
-          </w:p>
-        </w:tc>
-        <w:tc>
-          <w:tcPr>
-            <w:tcW w:w="8185" w:type="dxa"/>
-          </w:tcPr>
-          <w:p>
-            <w:pPr>
-              <w:rPr>
-                <w:rFonts w:ascii="Times New Roman" w:hAnsi="Times New Roman" w:cs="Times New Roman"/>
-              </w:rPr>
-            </w:pPr>
-          </w:p>
-        </w:tc>
-      </w:tr>
-      <w:tr>
-        <w:tc>
-          <w:tcPr>
-            <w:tcW w:w="1165" w:type="dxa"/>
-          </w:tcPr>
-          <w:p>
-            <w:pPr>
-              <w:rPr>
-                <w:rFonts w:ascii="Times New Roman" w:hAnsi="Times New Roman" w:cs="Times New Roman"/>
-              </w:rPr>
-            </w:pPr>
-          </w:p>
-        </w:tc>
-        <w:tc>
-          <w:tcPr>
-            <w:tcW w:w="8185" w:type="dxa"/>
-          </w:tcPr>
+              <w:t>20</w:t>
+            </w:r>
+            <w:r>
+              <w:rPr>
+                <w:rFonts w:ascii="Times New Roman" w:hAnsi="Times New Roman" w:cs="Times New Roman"/>
+              </w:rPr>
+              <w:t>3</w:t>
+            </w:r>
+          </w:p>
+        </w:tc>
+        <w:tc>
+          <w:tcPr>
+            <w:tcW w:w="8185" w:type="dxa"/>
+          </w:tcPr>
+          <w:p>
+            <w:pPr>
+              <w:rPr>
+                <w:rFonts w:ascii="Times New Roman" w:hAnsi="Times New Roman" w:cs="Times New Roman"/>
+              </w:rPr>
+            </w:pPr>
+            <w:r>
+              <w:rPr>
+                <w:rFonts w:ascii="Times New Roman" w:hAnsi="Times New Roman" w:cs="Times New Roman"/>
+              </w:rPr>
+              <w:t>The system shall have a $</w:t>
+            </w:r>
+            <w:r>
+              <w:rPr>
+                <w:rFonts w:ascii="Times New Roman" w:hAnsi="Times New Roman" w:cs="Times New Roman"/>
+              </w:rPr>
+              <w:t>setup command.</w:t>
+            </w:r>
+          </w:p>
+          <w:p>
+            <w:pPr>
+              <w:rPr>
+                <w:rFonts w:ascii="Times New Roman" w:hAnsi="Times New Roman" w:cs="Times New Roman"/>
+              </w:rPr>
+            </w:pPr>
+          </w:p>
+        </w:tc>
+      </w:tr>
+      <w:tr>
+        <w:tc>
+          <w:tcPr>
+            <w:tcW w:w="1165" w:type="dxa"/>
+          </w:tcPr>
+          <w:p>
+            <w:pPr>
+              <w:rPr>
+                <w:rFonts w:ascii="Times New Roman" w:hAnsi="Times New Roman" w:cs="Times New Roman"/>
+              </w:rPr>
+            </w:pPr>
+            <w:r>
+              <w:rPr>
+                <w:rFonts w:ascii="Times New Roman" w:hAnsi="Times New Roman" w:cs="Times New Roman"/>
+              </w:rPr>
+              <w:t>SW-204</w:t>
+            </w:r>
+          </w:p>
+        </w:tc>
+        <w:tc>
+          <w:tcPr>
+            <w:tcW w:w="8185" w:type="dxa"/>
+          </w:tcPr>
+          <w:p>
+            <w:pPr>
+              <w:rPr>
+                <w:rFonts w:ascii="Times New Roman" w:hAnsi="Times New Roman" w:cs="Times New Roman"/>
+              </w:rPr>
+            </w:pPr>
+            <w:r>
+              <w:rPr>
+                <w:rFonts w:ascii="Times New Roman" w:hAnsi="Times New Roman" w:cs="Times New Roman"/>
+              </w:rPr>
+              <w:t>The setup command shall have 1 parameter to indicate which subsystems to setup.</w:t>
+            </w:r>
+          </w:p>
+          <w:p>
+            <w:pPr>
+              <w:rPr>
+                <w:rFonts w:ascii="Times New Roman" w:hAnsi="Times New Roman" w:cs="Times New Roman"/>
+              </w:rPr>
+            </w:pPr>
+          </w:p>
+        </w:tc>
+      </w:tr>
+      <w:tr>
+        <w:tc>
+          <w:tcPr>
+            <w:tcW w:w="1165" w:type="dxa"/>
+          </w:tcPr>
+          <w:p>
+            <w:pPr>
+              <w:rPr>
+                <w:rFonts w:ascii="Times New Roman" w:hAnsi="Times New Roman" w:cs="Times New Roman"/>
+              </w:rPr>
+            </w:pPr>
+            <w:r>
+              <w:rPr>
+                <w:rFonts w:ascii="Times New Roman" w:hAnsi="Times New Roman" w:cs="Times New Roman"/>
+              </w:rPr>
+              <w:t>SW-205</w:t>
+            </w:r>
+          </w:p>
+        </w:tc>
+        <w:tc>
+          <w:tcPr>
+            <w:tcW w:w="8185" w:type="dxa"/>
+          </w:tcPr>
+          <w:p>
+            <w:pPr>
+              <w:rPr>
+                <w:rFonts w:ascii="Times New Roman" w:hAnsi="Times New Roman" w:cs="Times New Roman"/>
+              </w:rPr>
+            </w:pPr>
+            <w:r>
+              <w:rPr>
+                <w:rFonts w:ascii="Times New Roman" w:hAnsi="Times New Roman" w:cs="Times New Roman"/>
+              </w:rPr>
+              <w:t xml:space="preserve">The </w:t>
+            </w:r>
+            <w:r>
+              <w:rPr>
+                <w:rFonts w:ascii="Times New Roman" w:hAnsi="Times New Roman" w:cs="Times New Roman"/>
+              </w:rPr>
+              <w:t>system</w:t>
+            </w:r>
+            <w:r>
+              <w:rPr>
+                <w:rFonts w:ascii="Times New Roman" w:hAnsi="Times New Roman" w:cs="Times New Roman"/>
+              </w:rPr>
+              <w:t xml:space="preserve"> shall setup </w:t>
+            </w:r>
+            <w:r>
+              <w:rPr>
+                <w:rFonts w:ascii="Times New Roman" w:hAnsi="Times New Roman" w:cs="Times New Roman"/>
+              </w:rPr>
+              <w:t>all</w:t>
+            </w:r>
+            <w:r>
+              <w:rPr>
+                <w:rFonts w:ascii="Times New Roman" w:hAnsi="Times New Roman" w:cs="Times New Roman"/>
+              </w:rPr>
+              <w:t xml:space="preserve"> subsystem</w:t>
+            </w:r>
+            <w:r>
+              <w:rPr>
+                <w:rFonts w:ascii="Times New Roman" w:hAnsi="Times New Roman" w:cs="Times New Roman"/>
+              </w:rPr>
+              <w:t>s</w:t>
+            </w:r>
+            <w:r>
+              <w:rPr>
+                <w:rFonts w:ascii="Times New Roman" w:hAnsi="Times New Roman" w:cs="Times New Roman"/>
+              </w:rPr>
+              <w:t xml:space="preserve"> if the </w:t>
+            </w:r>
+            <w:r>
+              <w:rPr>
+                <w:rFonts w:ascii="Times New Roman" w:hAnsi="Times New Roman" w:cs="Times New Roman"/>
+              </w:rPr>
+              <w:t xml:space="preserve">setup command is sent with the first </w:t>
+            </w:r>
+            <w:r>
+              <w:rPr>
+                <w:rFonts w:ascii="Times New Roman" w:hAnsi="Times New Roman" w:cs="Times New Roman"/>
+              </w:rPr>
+              <w:t xml:space="preserve">parameter </w:t>
+            </w:r>
+            <w:r>
+              <w:rPr>
+                <w:rFonts w:ascii="Times New Roman" w:hAnsi="Times New Roman" w:cs="Times New Roman"/>
+              </w:rPr>
+              <w:t xml:space="preserve">set to </w:t>
+            </w:r>
+            <w:r>
+              <w:rPr>
+                <w:rFonts w:ascii="Times New Roman" w:hAnsi="Times New Roman" w:cs="Times New Roman"/>
+              </w:rPr>
+              <w:t>“</w:t>
+            </w:r>
+            <w:r>
+              <w:rPr>
+                <w:rFonts w:ascii="Times New Roman" w:hAnsi="Times New Roman" w:cs="Times New Roman"/>
+              </w:rPr>
+              <w:t>all</w:t>
+            </w:r>
+            <w:r>
+              <w:rPr>
+                <w:rFonts w:ascii="Times New Roman" w:hAnsi="Times New Roman" w:cs="Times New Roman"/>
+              </w:rPr>
+              <w:t>”</w:t>
+            </w:r>
+            <w:r>
+              <w:rPr>
+                <w:rFonts w:ascii="Times New Roman" w:hAnsi="Times New Roman" w:cs="Times New Roman"/>
+              </w:rPr>
+              <w:t xml:space="preserve"> or no parameter is given</w:t>
+            </w:r>
+            <w:r>
+              <w:rPr>
+                <w:rFonts w:ascii="Times New Roman" w:hAnsi="Times New Roman" w:cs="Times New Roman"/>
+              </w:rPr>
+              <w:t>.</w:t>
+            </w:r>
+          </w:p>
+          <w:p>
+            <w:pPr>
+              <w:rPr>
+                <w:rFonts w:ascii="Times New Roman" w:hAnsi="Times New Roman" w:cs="Times New Roman"/>
+              </w:rPr>
+            </w:pPr>
+          </w:p>
+        </w:tc>
+      </w:tr>
+      <w:tr>
+        <w:tc>
+          <w:tcPr>
+            <w:tcW w:w="1165" w:type="dxa"/>
+          </w:tcPr>
+          <w:p>
+            <w:pPr>
+              <w:rPr>
+                <w:rFonts w:ascii="Times New Roman" w:hAnsi="Times New Roman" w:cs="Times New Roman"/>
+              </w:rPr>
+            </w:pPr>
+            <w:r>
+              <w:rPr>
+                <w:rFonts w:ascii="Times New Roman" w:hAnsi="Times New Roman" w:cs="Times New Roman"/>
+              </w:rPr>
+              <w:t>SW-206</w:t>
+            </w:r>
+          </w:p>
+        </w:tc>
+        <w:tc>
+          <w:tcPr>
+            <w:tcW w:w="8185" w:type="dxa"/>
+          </w:tcPr>
+          <w:p>
+            <w:pPr>
+              <w:rPr>
+                <w:rFonts w:ascii="Times New Roman" w:hAnsi="Times New Roman" w:cs="Times New Roman"/>
+              </w:rPr>
+            </w:pPr>
+            <w:r>
+              <w:rPr>
+                <w:rFonts w:ascii="Times New Roman" w:hAnsi="Times New Roman" w:cs="Times New Roman"/>
+              </w:rPr>
+              <w:t xml:space="preserve">The </w:t>
+            </w:r>
+            <w:r>
+              <w:rPr>
+                <w:rFonts w:ascii="Times New Roman" w:hAnsi="Times New Roman" w:cs="Times New Roman"/>
+              </w:rPr>
+              <w:t>system</w:t>
+            </w:r>
+            <w:r>
+              <w:rPr>
+                <w:rFonts w:ascii="Times New Roman" w:hAnsi="Times New Roman" w:cs="Times New Roman"/>
+              </w:rPr>
+              <w:t xml:space="preserve"> shall setup </w:t>
+            </w:r>
+            <w:r>
+              <w:rPr>
+                <w:rFonts w:ascii="Times New Roman" w:hAnsi="Times New Roman" w:cs="Times New Roman"/>
+              </w:rPr>
+              <w:t>the raid</w:t>
+            </w:r>
+            <w:r>
+              <w:rPr>
+                <w:rFonts w:ascii="Times New Roman" w:hAnsi="Times New Roman" w:cs="Times New Roman"/>
+              </w:rPr>
+              <w:t xml:space="preserve"> subsystem if the setup command is sent with the first parameter set to “</w:t>
+            </w:r>
+            <w:r>
+              <w:rPr>
+                <w:rFonts w:ascii="Times New Roman" w:hAnsi="Times New Roman" w:cs="Times New Roman"/>
+              </w:rPr>
+              <w:t>raid</w:t>
+            </w:r>
+            <w:r>
+              <w:rPr>
+                <w:rFonts w:ascii="Times New Roman" w:hAnsi="Times New Roman" w:cs="Times New Roman"/>
+              </w:rPr>
+              <w:t>”</w:t>
+            </w:r>
+            <w:r>
+              <w:rPr>
+                <w:rFonts w:ascii="Times New Roman" w:hAnsi="Times New Roman" w:cs="Times New Roman"/>
+              </w:rPr>
+              <w:t>.</w:t>
+            </w:r>
+          </w:p>
+          <w:p>
+            <w:pPr>
+              <w:rPr>
+                <w:rFonts w:ascii="Times New Roman" w:hAnsi="Times New Roman" w:cs="Times New Roman"/>
+              </w:rPr>
+            </w:pPr>
+          </w:p>
+        </w:tc>
+      </w:tr>
+      <w:tr>
+        <w:tc>
+          <w:tcPr>
+            <w:tcW w:w="1165" w:type="dxa"/>
+          </w:tcPr>
+          <w:p>
+            <w:pPr>
+              <w:rPr>
+                <w:rFonts w:ascii="Times New Roman" w:hAnsi="Times New Roman" w:cs="Times New Roman"/>
+              </w:rPr>
+            </w:pPr>
+            <w:r>
+              <w:rPr>
+                <w:rFonts w:ascii="Times New Roman" w:hAnsi="Times New Roman" w:cs="Times New Roman"/>
+              </w:rPr>
+              <w:t>SW-207</w:t>
+            </w:r>
+          </w:p>
+        </w:tc>
+        <w:tc>
+          <w:tcPr>
+            <w:tcW w:w="8185" w:type="dxa"/>
+          </w:tcPr>
+          <w:p>
+            <w:pPr>
+              <w:rPr>
+                <w:rFonts w:ascii="Times New Roman" w:hAnsi="Times New Roman" w:cs="Times New Roman"/>
+              </w:rPr>
+            </w:pPr>
+            <w:r>
+              <w:rPr>
+                <w:rFonts w:ascii="Times New Roman" w:hAnsi="Times New Roman" w:cs="Times New Roman"/>
+              </w:rPr>
+              <w:t xml:space="preserve">The </w:t>
+            </w:r>
+            <w:r>
+              <w:rPr>
+                <w:rFonts w:ascii="Times New Roman" w:hAnsi="Times New Roman" w:cs="Times New Roman"/>
+              </w:rPr>
+              <w:t>system</w:t>
+            </w:r>
+            <w:r>
+              <w:rPr>
+                <w:rFonts w:ascii="Times New Roman" w:hAnsi="Times New Roman" w:cs="Times New Roman"/>
+              </w:rPr>
+              <w:t xml:space="preserve"> shall setup the </w:t>
+            </w:r>
+            <w:r>
+              <w:rPr>
+                <w:rFonts w:ascii="Times New Roman" w:hAnsi="Times New Roman" w:cs="Times New Roman"/>
+              </w:rPr>
+              <w:t>ex-</w:t>
+            </w:r>
+            <w:r>
+              <w:rPr>
+                <w:rFonts w:ascii="Times New Roman" w:hAnsi="Times New Roman" w:cs="Times New Roman"/>
+              </w:rPr>
+              <w:t>raid subsystem if the setup command is sent with the first parameter set to “</w:t>
+            </w:r>
+            <w:r>
+              <w:rPr>
+                <w:rFonts w:ascii="Times New Roman" w:hAnsi="Times New Roman" w:cs="Times New Roman"/>
+              </w:rPr>
+              <w:t xml:space="preserve">ex </w:t>
+            </w:r>
+            <w:r>
+              <w:rPr>
+                <w:rFonts w:ascii="Times New Roman" w:hAnsi="Times New Roman" w:cs="Times New Roman"/>
+              </w:rPr>
+              <w:t>raid”.</w:t>
+            </w:r>
+          </w:p>
+          <w:p>
+            <w:pPr>
+              <w:rPr>
+                <w:rFonts w:ascii="Times New Roman" w:hAnsi="Times New Roman" w:cs="Times New Roman"/>
+              </w:rPr>
+            </w:pPr>
+          </w:p>
+        </w:tc>
+      </w:tr>
+      <w:tr>
+        <w:tc>
+          <w:tcPr>
+            <w:tcW w:w="1165" w:type="dxa"/>
+          </w:tcPr>
+          <w:p>
+            <w:pPr>
+              <w:rPr>
+                <w:rFonts w:ascii="Times New Roman" w:hAnsi="Times New Roman" w:cs="Times New Roman"/>
+              </w:rPr>
+            </w:pPr>
+            <w:r>
+              <w:rPr>
+                <w:rFonts w:ascii="Times New Roman" w:hAnsi="Times New Roman" w:cs="Times New Roman"/>
+              </w:rPr>
+              <w:t>SW-208</w:t>
+            </w:r>
+          </w:p>
+        </w:tc>
+        <w:tc>
+          <w:tcPr>
+            <w:tcW w:w="8185" w:type="dxa"/>
+          </w:tcPr>
+          <w:p>
+            <w:pPr>
+              <w:rPr>
+                <w:rFonts w:ascii="Times New Roman" w:hAnsi="Times New Roman" w:cs="Times New Roman"/>
+              </w:rPr>
+            </w:pPr>
+            <w:r>
+              <w:rPr>
+                <w:rFonts w:ascii="Times New Roman" w:hAnsi="Times New Roman" w:cs="Times New Roman"/>
+              </w:rPr>
+              <w:t xml:space="preserve">The </w:t>
+            </w:r>
+            <w:r>
+              <w:rPr>
+                <w:rFonts w:ascii="Times New Roman" w:hAnsi="Times New Roman" w:cs="Times New Roman"/>
+              </w:rPr>
+              <w:t>system</w:t>
+            </w:r>
+            <w:r>
+              <w:rPr>
+                <w:rFonts w:ascii="Times New Roman" w:hAnsi="Times New Roman" w:cs="Times New Roman"/>
+              </w:rPr>
+              <w:t xml:space="preserve"> shall setup the </w:t>
+            </w:r>
+            <w:r>
+              <w:rPr>
+                <w:rFonts w:ascii="Times New Roman" w:hAnsi="Times New Roman" w:cs="Times New Roman"/>
+              </w:rPr>
+              <w:t>trade</w:t>
+            </w:r>
+            <w:r>
+              <w:rPr>
+                <w:rFonts w:ascii="Times New Roman" w:hAnsi="Times New Roman" w:cs="Times New Roman"/>
+              </w:rPr>
+              <w:t xml:space="preserve"> subsystem if the setup command is sent with the first parameter set to “</w:t>
+            </w:r>
+            <w:r>
+              <w:rPr>
+                <w:rFonts w:ascii="Times New Roman" w:hAnsi="Times New Roman" w:cs="Times New Roman"/>
+              </w:rPr>
+              <w:t>trade</w:t>
+            </w:r>
+            <w:r>
+              <w:rPr>
+                <w:rFonts w:ascii="Times New Roman" w:hAnsi="Times New Roman" w:cs="Times New Roman"/>
+              </w:rPr>
+              <w:t>”.</w:t>
+            </w:r>
+          </w:p>
+          <w:p>
+            <w:pPr>
+              <w:rPr>
+                <w:rFonts w:ascii="Times New Roman" w:hAnsi="Times New Roman" w:cs="Times New Roman"/>
+              </w:rPr>
+            </w:pPr>
+          </w:p>
+        </w:tc>
+      </w:tr>
+      <w:tr>
+        <w:tc>
+          <w:tcPr>
+            <w:tcW w:w="1165" w:type="dxa"/>
+          </w:tcPr>
+          <w:p>
+            <w:pPr>
+              <w:rPr>
+                <w:rFonts w:ascii="Times New Roman" w:hAnsi="Times New Roman" w:cs="Times New Roman"/>
+              </w:rPr>
+            </w:pPr>
+            <w:r>
+              <w:rPr>
+                <w:rFonts w:ascii="Times New Roman" w:hAnsi="Times New Roman" w:cs="Times New Roman"/>
+              </w:rPr>
+              <w:t>SW-209</w:t>
+            </w:r>
+          </w:p>
+        </w:tc>
+        <w:tc>
+          <w:tcPr>
+            <w:tcW w:w="8185" w:type="dxa"/>
+          </w:tcPr>
+          <w:p>
+            <w:pPr>
+              <w:rPr>
+                <w:rFonts w:ascii="Times New Roman" w:hAnsi="Times New Roman" w:cs="Times New Roman"/>
+              </w:rPr>
+            </w:pPr>
+            <w:r>
+              <w:rPr>
+                <w:rFonts w:ascii="Times New Roman" w:hAnsi="Times New Roman" w:cs="Times New Roman"/>
+              </w:rPr>
+              <w:t xml:space="preserve">The </w:t>
+            </w:r>
+            <w:r>
+              <w:rPr>
+                <w:rFonts w:ascii="Times New Roman" w:hAnsi="Times New Roman" w:cs="Times New Roman"/>
+              </w:rPr>
+              <w:t>system</w:t>
+            </w:r>
+            <w:r>
+              <w:rPr>
+                <w:rFonts w:ascii="Times New Roman" w:hAnsi="Times New Roman" w:cs="Times New Roman"/>
+              </w:rPr>
+              <w:t xml:space="preserve"> shall setup the </w:t>
+            </w:r>
+            <w:r>
+              <w:rPr>
+                <w:rFonts w:ascii="Times New Roman" w:hAnsi="Times New Roman" w:cs="Times New Roman"/>
+              </w:rPr>
+              <w:t>pokedex</w:t>
+            </w:r>
+            <w:r>
+              <w:rPr>
+                <w:rFonts w:ascii="Times New Roman" w:hAnsi="Times New Roman" w:cs="Times New Roman"/>
+              </w:rPr>
+              <w:t xml:space="preserve"> subsystem if the setup command is sent with the first parameter set to “</w:t>
+            </w:r>
+            <w:r>
+              <w:rPr>
+                <w:rFonts w:ascii="Times New Roman" w:hAnsi="Times New Roman" w:cs="Times New Roman"/>
+              </w:rPr>
+              <w:t>dex</w:t>
+            </w:r>
+            <w:r>
+              <w:rPr>
+                <w:rFonts w:ascii="Times New Roman" w:hAnsi="Times New Roman" w:cs="Times New Roman"/>
+              </w:rPr>
+              <w:t>”.</w:t>
+            </w:r>
+          </w:p>
+          <w:p>
+            <w:pPr>
+              <w:rPr>
+                <w:rFonts w:ascii="Times New Roman" w:hAnsi="Times New Roman" w:cs="Times New Roman"/>
+              </w:rPr>
+            </w:pPr>
+          </w:p>
+        </w:tc>
+      </w:tr>
+      <w:tr>
+        <w:tc>
+          <w:tcPr>
+            <w:tcW w:w="1165" w:type="dxa"/>
+          </w:tcPr>
+          <w:p>
+            <w:pPr>
+              <w:rPr>
+                <w:rFonts w:ascii="Times New Roman" w:hAnsi="Times New Roman" w:cs="Times New Roman"/>
+              </w:rPr>
+            </w:pPr>
+            <w:r>
+              <w:rPr>
+                <w:rFonts w:ascii="Times New Roman" w:hAnsi="Times New Roman" w:cs="Times New Roman"/>
+              </w:rPr>
+              <w:t>SW-210</w:t>
+            </w:r>
+          </w:p>
+        </w:tc>
+        <w:tc>
+          <w:tcPr>
+            <w:tcW w:w="8185" w:type="dxa"/>
+          </w:tcPr>
+          <w:p>
+            <w:pPr>
+              <w:rPr>
+                <w:rFonts w:ascii="Times New Roman" w:hAnsi="Times New Roman" w:cs="Times New Roman"/>
+              </w:rPr>
+            </w:pPr>
+            <w:r>
+              <w:rPr>
+                <w:rFonts w:ascii="Times New Roman" w:hAnsi="Times New Roman" w:cs="Times New Roman"/>
+              </w:rPr>
+              <w:t xml:space="preserve">The </w:t>
+            </w:r>
+            <w:r>
+              <w:rPr>
+                <w:rFonts w:ascii="Times New Roman" w:hAnsi="Times New Roman" w:cs="Times New Roman"/>
+              </w:rPr>
+              <w:t>system</w:t>
+            </w:r>
+            <w:r>
+              <w:rPr>
+                <w:rFonts w:ascii="Times New Roman" w:hAnsi="Times New Roman" w:cs="Times New Roman"/>
+              </w:rPr>
+              <w:t xml:space="preserve"> shall setup the welcome and role subsystems when the setup command is sent.</w:t>
+            </w:r>
+          </w:p>
+          <w:p>
+            <w:pPr>
+              <w:rPr>
+                <w:rFonts w:ascii="Times New Roman" w:hAnsi="Times New Roman" w:cs="Times New Roman"/>
+              </w:rPr>
+            </w:pPr>
+          </w:p>
+        </w:tc>
+      </w:tr>
+      <w:tr>
+        <w:tc>
+          <w:tcPr>
+            <w:tcW w:w="1165" w:type="dxa"/>
+          </w:tcPr>
+          <w:p>
+            <w:pPr>
+              <w:rPr>
+                <w:rFonts w:ascii="Times New Roman" w:hAnsi="Times New Roman" w:cs="Times New Roman"/>
+              </w:rPr>
+            </w:pPr>
+            <w:r>
+              <w:rPr>
+                <w:rFonts w:ascii="Times New Roman" w:hAnsi="Times New Roman" w:cs="Times New Roman"/>
+              </w:rPr>
+              <w:t>SW-211</w:t>
+            </w:r>
+          </w:p>
+        </w:tc>
+        <w:tc>
+          <w:tcPr>
+            <w:tcW w:w="8185" w:type="dxa"/>
+          </w:tcPr>
+          <w:p>
+            <w:pPr>
+              <w:rPr>
+                <w:rFonts w:ascii="Times New Roman" w:hAnsi="Times New Roman" w:cs="Times New Roman"/>
+              </w:rPr>
+            </w:pPr>
+            <w:r>
+              <w:rPr>
+                <w:rFonts w:ascii="Times New Roman" w:hAnsi="Times New Roman" w:cs="Times New Roman"/>
+              </w:rPr>
+              <w:t xml:space="preserve">The </w:t>
+            </w:r>
+            <w:r>
+              <w:rPr>
+                <w:rFonts w:ascii="Times New Roman" w:hAnsi="Times New Roman" w:cs="Times New Roman"/>
+              </w:rPr>
+              <w:t>system</w:t>
+            </w:r>
+            <w:r>
+              <w:rPr>
+                <w:rFonts w:ascii="Times New Roman" w:hAnsi="Times New Roman" w:cs="Times New Roman"/>
+              </w:rPr>
+              <w:t xml:space="preserve"> shall not setup a subsystem if it has already been setup.</w:t>
+            </w:r>
+          </w:p>
+          <w:p>
+            <w:pPr>
+              <w:rPr>
+                <w:rFonts w:ascii="Times New Roman" w:hAnsi="Times New Roman" w:cs="Times New Roman"/>
+              </w:rPr>
+            </w:pPr>
+          </w:p>
+        </w:tc>
+      </w:tr>
+      <w:tr>
+        <w:tc>
+          <w:tcPr>
+            <w:tcW w:w="1165" w:type="dxa"/>
+          </w:tcPr>
+          <w:p>
+            <w:pPr>
+              <w:rPr>
+                <w:rFonts w:ascii="Times New Roman" w:hAnsi="Times New Roman" w:cs="Times New Roman"/>
+              </w:rPr>
+            </w:pPr>
+            <w:r>
+              <w:rPr>
+                <w:rFonts w:ascii="Times New Roman" w:hAnsi="Times New Roman" w:cs="Times New Roman"/>
+              </w:rPr>
+              <w:t>SW-212</w:t>
+            </w:r>
+          </w:p>
+        </w:tc>
+        <w:tc>
+          <w:tcPr>
+            <w:tcW w:w="8185" w:type="dxa"/>
+          </w:tcPr>
+          <w:p>
+            <w:pPr>
+              <w:rPr>
+                <w:rFonts w:ascii="Times New Roman" w:hAnsi="Times New Roman" w:cs="Times New Roman"/>
+              </w:rPr>
+            </w:pPr>
+            <w:r>
+              <w:rPr>
+                <w:rFonts w:ascii="Times New Roman" w:hAnsi="Times New Roman" w:cs="Times New Roman"/>
+              </w:rPr>
+              <w:t xml:space="preserve">The </w:t>
+            </w:r>
+            <w:r>
+              <w:rPr>
+                <w:rFonts w:ascii="Times New Roman" w:hAnsi="Times New Roman" w:cs="Times New Roman"/>
+              </w:rPr>
+              <w:t>system</w:t>
+            </w:r>
+            <w:r>
+              <w:rPr>
+                <w:rFonts w:ascii="Times New Roman" w:hAnsi="Times New Roman" w:cs="Times New Roman"/>
+              </w:rPr>
+              <w:t xml:space="preserve"> shall display the possible parameters for the setup command if the setup command is sent with the first parameter set to “help”.</w:t>
+            </w:r>
+          </w:p>
+          <w:p>
+            <w:pPr>
+              <w:rPr>
+                <w:rFonts w:ascii="Times New Roman" w:hAnsi="Times New Roman" w:cs="Times New Roman"/>
+              </w:rPr>
+            </w:pPr>
+          </w:p>
+        </w:tc>
+      </w:tr>
+      <w:tr>
+        <w:tc>
+          <w:tcPr>
+            <w:tcW w:w="1165" w:type="dxa"/>
+          </w:tcPr>
+          <w:p>
+            <w:pPr>
+              <w:rPr>
+                <w:rFonts w:ascii="Times New Roman" w:hAnsi="Times New Roman" w:cs="Times New Roman"/>
+              </w:rPr>
+            </w:pPr>
+            <w:r>
+              <w:rPr>
+                <w:rFonts w:ascii="Times New Roman" w:hAnsi="Times New Roman" w:cs="Times New Roman"/>
+              </w:rPr>
+              <w:t>SW-213</w:t>
+            </w:r>
+          </w:p>
+        </w:tc>
+        <w:tc>
+          <w:tcPr>
+            <w:tcW w:w="8185" w:type="dxa"/>
+          </w:tcPr>
+          <w:p>
+            <w:pPr>
+              <w:rPr>
+                <w:rFonts w:ascii="Times New Roman" w:hAnsi="Times New Roman" w:cs="Times New Roman"/>
+              </w:rPr>
+            </w:pPr>
+            <w:r>
+              <w:rPr>
+                <w:rFonts w:ascii="Times New Roman" w:hAnsi="Times New Roman" w:cs="Times New Roman"/>
+              </w:rPr>
+              <w:t>The system shall</w:t>
+            </w:r>
+            <w:r>
+              <w:rPr>
+                <w:rFonts w:ascii="Times New Roman" w:hAnsi="Times New Roman" w:cs="Times New Roman"/>
+              </w:rPr>
+              <w:t xml:space="preserve"> respond to the setup command with a message with all changes made to the server upon successful setup.</w:t>
+            </w:r>
+          </w:p>
+          <w:p>
+            <w:pPr>
+              <w:rPr>
+                <w:rFonts w:ascii="Times New Roman" w:hAnsi="Times New Roman" w:cs="Times New Roman"/>
+              </w:rPr>
+            </w:pPr>
+          </w:p>
+        </w:tc>
+      </w:tr>
+      <w:tr>
+        <w:tc>
+          <w:tcPr>
+            <w:tcW w:w="1165" w:type="dxa"/>
+          </w:tcPr>
+          <w:p>
+            <w:pPr>
+              <w:rPr>
+                <w:rFonts w:ascii="Times New Roman" w:hAnsi="Times New Roman" w:cs="Times New Roman"/>
+              </w:rPr>
+            </w:pPr>
+            <w:r>
+              <w:rPr>
+                <w:rFonts w:ascii="Times New Roman" w:hAnsi="Times New Roman" w:cs="Times New Roman"/>
+              </w:rPr>
+              <w:t>SW-214</w:t>
+            </w:r>
+          </w:p>
+        </w:tc>
+        <w:tc>
+          <w:tcPr>
+            <w:tcW w:w="8185" w:type="dxa"/>
+          </w:tcPr>
+          <w:p>
+            <w:pPr>
+              <w:rPr>
+                <w:rFonts w:ascii="Times New Roman" w:hAnsi="Times New Roman" w:cs="Times New Roman"/>
+              </w:rPr>
+            </w:pPr>
+            <w:r>
+              <w:rPr>
+                <w:rFonts w:ascii="Times New Roman" w:hAnsi="Times New Roman" w:cs="Times New Roman"/>
+              </w:rPr>
+              <w:t>The system shall respond to the setup command with an error message with all completed changes made to the server, and an error where setup failed upon a failed setup.</w:t>
+            </w:r>
+          </w:p>
           <w:p>
             <w:pPr>
               <w:rPr>
@@ -1814,6 +2563,12 @@
         <w:rPr>
           <w:rFonts w:ascii="Times New Roman" w:hAnsi="Times New Roman" w:cs="Times New Roman"/>
         </w:rPr>
+        <w:t>$</w:t>
+      </w:r>
+      <w:r>
+        <w:rPr>
+          <w:rFonts w:ascii="Times New Roman" w:hAnsi="Times New Roman" w:cs="Times New Roman"/>
+        </w:rPr>
         <w:t>Admin</w:t>
       </w:r>
     </w:p>
@@ -2060,7 +2815,13 @@
         <w:rPr>
           <w:rFonts w:ascii="Times New Roman" w:hAnsi="Times New Roman" w:cs="Times New Roman"/>
         </w:rPr>
-        <w:t>Roles</w:t>
+        <w:t>$</w:t>
+      </w:r>
+      <w:r>
+        <w:rPr>
+          <w:rFonts w:ascii="Times New Roman" w:hAnsi="Times New Roman" w:cs="Times New Roman"/>
+        </w:rPr>
+        <w:t>Role</w:t>
       </w:r>
     </w:p>
     <w:tbl>
@@ -2306,6 +3067,12 @@
         <w:rPr>
           <w:rFonts w:ascii="Times New Roman" w:hAnsi="Times New Roman" w:cs="Times New Roman"/>
         </w:rPr>
+        <w:t>$</w:t>
+      </w:r>
+      <w:r>
+        <w:rPr>
+          <w:rFonts w:ascii="Times New Roman" w:hAnsi="Times New Roman" w:cs="Times New Roman"/>
+        </w:rPr>
         <w:t>Raid</w:t>
       </w:r>
     </w:p>
@@ -2552,6 +3319,12 @@
         <w:rPr>
           <w:rFonts w:ascii="Times New Roman" w:hAnsi="Times New Roman" w:cs="Times New Roman"/>
         </w:rPr>
+        <w:t>$</w:t>
+      </w:r>
+      <w:r>
+        <w:rPr>
+          <w:rFonts w:ascii="Times New Roman" w:hAnsi="Times New Roman" w:cs="Times New Roman"/>
+        </w:rPr>
         <w:t>EX-Raid</w:t>
       </w:r>
     </w:p>
@@ -2798,7 +3571,12 @@
         <w:rPr>
           <w:rFonts w:ascii="Times New Roman" w:hAnsi="Times New Roman" w:cs="Times New Roman"/>
         </w:rPr>
-        <w:lastRenderedPageBreak/>
+        <w:t>$</w:t>
+      </w:r>
+      <w:r>
+        <w:rPr>
+          <w:rFonts w:ascii="Times New Roman" w:hAnsi="Times New Roman" w:cs="Times New Roman"/>
+        </w:rPr>
         <w:t>Trade</w:t>
       </w:r>
     </w:p>
@@ -3027,6 +3805,244 @@
         </w:tc>
       </w:tr>
     </w:tbl>
+    <w:p/>
+    <w:p>
+      <w:pPr>
+        <w:pStyle w:val="Heading2"/>
+      </w:pPr>
+      <w:r>
+        <w:t>$D</w:t>
+      </w:r>
+      <w:r>
+        <w:t>ex</w:t>
+      </w:r>
+    </w:p>
+    <w:tbl>
+      <w:tblPr>
+        <w:tblStyle w:val="TableGrid"/>
+        <w:tblW w:w="0" w:type="auto"/>
+        <w:tblLook w:val="04A0" w:firstRow="1" w:lastRow="0" w:firstColumn="1" w:lastColumn="0" w:noHBand="0" w:noVBand="1"/>
+      </w:tblPr>
+      <w:tblGrid>
+        <w:gridCol w:w="1165"/>
+        <w:gridCol w:w="8185"/>
+      </w:tblGrid>
+      <w:tr>
+        <w:tc>
+          <w:tcPr>
+            <w:tcW w:w="1165" w:type="dxa"/>
+          </w:tcPr>
+          <w:p>
+            <w:pPr>
+              <w:rPr>
+                <w:rFonts w:ascii="Times New Roman" w:hAnsi="Times New Roman" w:cs="Times New Roman"/>
+              </w:rPr>
+            </w:pPr>
+            <w:r>
+              <w:rPr>
+                <w:rFonts w:ascii="Times New Roman" w:hAnsi="Times New Roman" w:cs="Times New Roman"/>
+              </w:rPr>
+              <w:t>SW-1023</w:t>
+            </w:r>
+          </w:p>
+        </w:tc>
+        <w:tc>
+          <w:tcPr>
+            <w:tcW w:w="8185" w:type="dxa"/>
+          </w:tcPr>
+          <w:p>
+            <w:pPr>
+              <w:rPr>
+                <w:rFonts w:ascii="Times New Roman" w:hAnsi="Times New Roman" w:cs="Times New Roman"/>
+              </w:rPr>
+            </w:pPr>
+          </w:p>
+        </w:tc>
+      </w:tr>
+      <w:tr>
+        <w:tc>
+          <w:tcPr>
+            <w:tcW w:w="1165" w:type="dxa"/>
+          </w:tcPr>
+          <w:p>
+            <w:pPr>
+              <w:rPr>
+                <w:rFonts w:ascii="Times New Roman" w:hAnsi="Times New Roman" w:cs="Times New Roman"/>
+              </w:rPr>
+            </w:pPr>
+          </w:p>
+        </w:tc>
+        <w:tc>
+          <w:tcPr>
+            <w:tcW w:w="8185" w:type="dxa"/>
+          </w:tcPr>
+          <w:p>
+            <w:pPr>
+              <w:rPr>
+                <w:rFonts w:ascii="Times New Roman" w:hAnsi="Times New Roman" w:cs="Times New Roman"/>
+              </w:rPr>
+            </w:pPr>
+          </w:p>
+        </w:tc>
+      </w:tr>
+      <w:tr>
+        <w:tc>
+          <w:tcPr>
+            <w:tcW w:w="1165" w:type="dxa"/>
+          </w:tcPr>
+          <w:p>
+            <w:pPr>
+              <w:rPr>
+                <w:rFonts w:ascii="Times New Roman" w:hAnsi="Times New Roman" w:cs="Times New Roman"/>
+              </w:rPr>
+            </w:pPr>
+          </w:p>
+        </w:tc>
+        <w:tc>
+          <w:tcPr>
+            <w:tcW w:w="8185" w:type="dxa"/>
+          </w:tcPr>
+          <w:p>
+            <w:pPr>
+              <w:rPr>
+                <w:rFonts w:ascii="Times New Roman" w:hAnsi="Times New Roman" w:cs="Times New Roman"/>
+              </w:rPr>
+            </w:pPr>
+          </w:p>
+        </w:tc>
+      </w:tr>
+      <w:tr>
+        <w:tc>
+          <w:tcPr>
+            <w:tcW w:w="1165" w:type="dxa"/>
+          </w:tcPr>
+          <w:p>
+            <w:pPr>
+              <w:rPr>
+                <w:rFonts w:ascii="Times New Roman" w:hAnsi="Times New Roman" w:cs="Times New Roman"/>
+              </w:rPr>
+            </w:pPr>
+          </w:p>
+        </w:tc>
+        <w:tc>
+          <w:tcPr>
+            <w:tcW w:w="8185" w:type="dxa"/>
+          </w:tcPr>
+          <w:p>
+            <w:pPr>
+              <w:rPr>
+                <w:rFonts w:ascii="Times New Roman" w:hAnsi="Times New Roman" w:cs="Times New Roman"/>
+              </w:rPr>
+            </w:pPr>
+          </w:p>
+        </w:tc>
+      </w:tr>
+      <w:tr>
+        <w:tc>
+          <w:tcPr>
+            <w:tcW w:w="1165" w:type="dxa"/>
+          </w:tcPr>
+          <w:p>
+            <w:pPr>
+              <w:rPr>
+                <w:rFonts w:ascii="Times New Roman" w:hAnsi="Times New Roman" w:cs="Times New Roman"/>
+              </w:rPr>
+            </w:pPr>
+          </w:p>
+        </w:tc>
+        <w:tc>
+          <w:tcPr>
+            <w:tcW w:w="8185" w:type="dxa"/>
+          </w:tcPr>
+          <w:p>
+            <w:pPr>
+              <w:rPr>
+                <w:rFonts w:ascii="Times New Roman" w:hAnsi="Times New Roman" w:cs="Times New Roman"/>
+              </w:rPr>
+            </w:pPr>
+          </w:p>
+        </w:tc>
+      </w:tr>
+      <w:tr>
+        <w:tc>
+          <w:tcPr>
+            <w:tcW w:w="1165" w:type="dxa"/>
+          </w:tcPr>
+          <w:p>
+            <w:pPr>
+              <w:rPr>
+                <w:rFonts w:ascii="Times New Roman" w:hAnsi="Times New Roman" w:cs="Times New Roman"/>
+              </w:rPr>
+            </w:pPr>
+          </w:p>
+        </w:tc>
+        <w:tc>
+          <w:tcPr>
+            <w:tcW w:w="8185" w:type="dxa"/>
+          </w:tcPr>
+          <w:p>
+            <w:pPr>
+              <w:rPr>
+                <w:rFonts w:ascii="Times New Roman" w:hAnsi="Times New Roman" w:cs="Times New Roman"/>
+              </w:rPr>
+            </w:pPr>
+          </w:p>
+        </w:tc>
+      </w:tr>
+      <w:tr>
+        <w:tc>
+          <w:tcPr>
+            <w:tcW w:w="1165" w:type="dxa"/>
+          </w:tcPr>
+          <w:p>
+            <w:pPr>
+              <w:rPr>
+                <w:rFonts w:ascii="Times New Roman" w:hAnsi="Times New Roman" w:cs="Times New Roman"/>
+              </w:rPr>
+            </w:pPr>
+          </w:p>
+        </w:tc>
+        <w:tc>
+          <w:tcPr>
+            <w:tcW w:w="8185" w:type="dxa"/>
+          </w:tcPr>
+          <w:p>
+            <w:pPr>
+              <w:rPr>
+                <w:rFonts w:ascii="Times New Roman" w:hAnsi="Times New Roman" w:cs="Times New Roman"/>
+              </w:rPr>
+            </w:pPr>
+          </w:p>
+        </w:tc>
+      </w:tr>
+      <w:tr>
+        <w:tc>
+          <w:tcPr>
+            <w:tcW w:w="1165" w:type="dxa"/>
+          </w:tcPr>
+          <w:p>
+            <w:pPr>
+              <w:rPr>
+                <w:rFonts w:ascii="Times New Roman" w:hAnsi="Times New Roman" w:cs="Times New Roman"/>
+              </w:rPr>
+            </w:pPr>
+          </w:p>
+        </w:tc>
+        <w:tc>
+          <w:tcPr>
+            <w:tcW w:w="8185" w:type="dxa"/>
+          </w:tcPr>
+          <w:p>
+            <w:pPr>
+              <w:rPr>
+                <w:rFonts w:ascii="Times New Roman" w:hAnsi="Times New Roman" w:cs="Times New Roman"/>
+              </w:rPr>
+            </w:pPr>
+          </w:p>
+        </w:tc>
+      </w:tr>
+    </w:tbl>
+    <w:p/>
     <w:p>
       <w:pPr>
         <w:pStyle w:val="Heading1"/>
@@ -3149,7 +4165,70 @@
               <w:rPr>
                 <w:rFonts w:ascii="Times New Roman" w:hAnsi="Times New Roman" w:cs="Times New Roman"/>
               </w:rPr>
-              <w:t>The system shall process admin commands in the #PokeStar channel.</w:t>
+              <w:t>The system shall process admin</w:t>
+            </w:r>
+            <w:r>
+              <w:rPr>
+                <w:rFonts w:ascii="Times New Roman" w:hAnsi="Times New Roman" w:cs="Times New Roman"/>
+              </w:rPr>
+              <w:t xml:space="preserve"> and setup</w:t>
+            </w:r>
+            <w:r>
+              <w:rPr>
+                <w:rFonts w:ascii="Times New Roman" w:hAnsi="Times New Roman" w:cs="Times New Roman"/>
+              </w:rPr>
+              <w:t xml:space="preserve"> commands in the #PokeStar channel.</w:t>
+            </w:r>
+          </w:p>
+          <w:p>
+            <w:pPr>
+              <w:rPr>
+                <w:rFonts w:ascii="Times New Roman" w:hAnsi="Times New Roman" w:cs="Times New Roman"/>
+              </w:rPr>
+            </w:pPr>
+          </w:p>
+        </w:tc>
+      </w:tr>
+      <w:tr>
+        <w:tc>
+          <w:tcPr>
+            <w:tcW w:w="1165" w:type="dxa"/>
+          </w:tcPr>
+          <w:p>
+            <w:pPr>
+              <w:rPr>
+                <w:rFonts w:ascii="Times New Roman" w:hAnsi="Times New Roman" w:cs="Times New Roman"/>
+              </w:rPr>
+            </w:pPr>
+            <w:r>
+              <w:rPr>
+                <w:rFonts w:ascii="Times New Roman" w:hAnsi="Times New Roman" w:cs="Times New Roman"/>
+              </w:rPr>
+              <w:t>SW-302</w:t>
+            </w:r>
+          </w:p>
+        </w:tc>
+        <w:tc>
+          <w:tcPr>
+            <w:tcW w:w="8185" w:type="dxa"/>
+          </w:tcPr>
+          <w:p>
+            <w:pPr>
+              <w:rPr>
+                <w:rFonts w:ascii="Times New Roman" w:hAnsi="Times New Roman" w:cs="Times New Roman"/>
+              </w:rPr>
+            </w:pPr>
+            <w:r>
+              <w:rPr>
+                <w:rFonts w:ascii="Times New Roman" w:hAnsi="Times New Roman" w:cs="Times New Roman"/>
+              </w:rPr>
+              <w:t xml:space="preserve">The system shall post a message in the </w:t>
+            </w:r>
+            <w:r>
+              <w:rPr>
+                <w:rFonts w:ascii="Times New Roman" w:hAnsi="Times New Roman" w:cs="Times New Roman"/>
+              </w:rPr>
+              <w:t>#PokeStar channel upon creation of the #PokeStar channel.</w:t>
             </w:r>
           </w:p>
           <w:p>
@@ -3208,7 +4287,13 @@
               <w:rPr>
                 <w:rFonts w:ascii="Times New Roman" w:hAnsi="Times New Roman" w:cs="Times New Roman"/>
               </w:rPr>
-              <w:t>SW-302</w:t>
+              <w:t>SW-30</w:t>
+            </w:r>
+            <w:r>
+              <w:rPr>
+                <w:rFonts w:ascii="Times New Roman" w:hAnsi="Times New Roman" w:cs="Times New Roman"/>
+              </w:rPr>
+              <w:t>3</w:t>
             </w:r>
           </w:p>
         </w:tc>
@@ -3253,7 +4338,13 @@
               <w:rPr>
                 <w:rFonts w:ascii="Times New Roman" w:hAnsi="Times New Roman" w:cs="Times New Roman"/>
               </w:rPr>
-              <w:t>SW-303</w:t>
+              <w:t>SW-30</w:t>
+            </w:r>
+            <w:r>
+              <w:rPr>
+                <w:rFonts w:ascii="Times New Roman" w:hAnsi="Times New Roman" w:cs="Times New Roman"/>
+              </w:rPr>
+              <w:t>4</w:t>
             </w:r>
           </w:p>
         </w:tc>
@@ -3310,7 +4401,7 @@
               <w:rPr>
                 <w:rFonts w:ascii="Times New Roman" w:hAnsi="Times New Roman" w:cs="Times New Roman"/>
               </w:rPr>
-              <w:t>4</w:t>
+              <w:t>5</w:t>
             </w:r>
           </w:p>
         </w:tc>
@@ -3361,7 +4452,7 @@
               <w:rPr>
                 <w:rFonts w:ascii="Times New Roman" w:hAnsi="Times New Roman" w:cs="Times New Roman"/>
               </w:rPr>
-              <w:t>5</w:t>
+              <w:t>6</w:t>
             </w:r>
           </w:p>
         </w:tc>
@@ -3412,7 +4503,7 @@
               <w:rPr>
                 <w:rFonts w:ascii="Times New Roman" w:hAnsi="Times New Roman" w:cs="Times New Roman"/>
               </w:rPr>
-              <w:t>6</w:t>
+              <w:t>7</w:t>
             </w:r>
           </w:p>
         </w:tc>
@@ -3475,7 +4566,7 @@
               <w:rPr>
                 <w:rFonts w:ascii="Times New Roman" w:hAnsi="Times New Roman" w:cs="Times New Roman"/>
               </w:rPr>
-              <w:t>7</w:t>
+              <w:t>8</w:t>
             </w:r>
           </w:p>
         </w:tc>
@@ -3526,7 +4617,7 @@
               <w:rPr>
                 <w:rFonts w:ascii="Times New Roman" w:hAnsi="Times New Roman" w:cs="Times New Roman"/>
               </w:rPr>
-              <w:t>8</w:t>
+              <w:t>9</w:t>
             </w:r>
           </w:p>
         </w:tc>
@@ -3571,13 +4662,13 @@
               <w:rPr>
                 <w:rFonts w:ascii="Times New Roman" w:hAnsi="Times New Roman" w:cs="Times New Roman"/>
               </w:rPr>
-              <w:t>SW-30</w:t>
-            </w:r>
-            <w:r>
-              <w:rPr>
-                <w:rFonts w:ascii="Times New Roman" w:hAnsi="Times New Roman" w:cs="Times New Roman"/>
-              </w:rPr>
-              <w:t>9</w:t>
+              <w:t>SW-3</w:t>
+            </w:r>
+            <w:r>
+              <w:rPr>
+                <w:rFonts w:ascii="Times New Roman" w:hAnsi="Times New Roman" w:cs="Times New Roman"/>
+              </w:rPr>
+              <w:t>10</w:t>
             </w:r>
           </w:p>
         </w:tc>
@@ -3660,7 +4751,13 @@
               <w:rPr>
                 <w:rFonts w:ascii="Times New Roman" w:hAnsi="Times New Roman" w:cs="Times New Roman"/>
               </w:rPr>
-              <w:t>10</w:t>
+              <w:t>1</w:t>
+            </w:r>
+            <w:r>
+              <w:rPr>
+                <w:rFonts w:ascii="Times New Roman" w:hAnsi="Times New Roman" w:cs="Times New Roman"/>
+              </w:rPr>
+              <w:t>1</w:t>
             </w:r>
           </w:p>
         </w:tc>
@@ -3711,7 +4808,7 @@
               <w:rPr>
                 <w:rFonts w:ascii="Times New Roman" w:hAnsi="Times New Roman" w:cs="Times New Roman"/>
               </w:rPr>
-              <w:t>1</w:t>
+              <w:t>2</w:t>
             </w:r>
           </w:p>
         </w:tc>
@@ -3756,7 +4853,13 @@
               <w:rPr>
                 <w:rFonts w:ascii="Times New Roman" w:hAnsi="Times New Roman" w:cs="Times New Roman"/>
               </w:rPr>
-              <w:t>SW-312</w:t>
+              <w:t>SW-31</w:t>
+            </w:r>
+            <w:r>
+              <w:rPr>
+                <w:rFonts w:ascii="Times New Roman" w:hAnsi="Times New Roman" w:cs="Times New Roman"/>
+              </w:rPr>
+              <w:t>3</w:t>
             </w:r>
           </w:p>
         </w:tc>
@@ -3775,6 +4878,108 @@
                 <w:rFonts w:ascii="Times New Roman" w:hAnsi="Times New Roman" w:cs="Times New Roman"/>
               </w:rPr>
               <w:t>The system shall create a raid based on an image posted of the ongoing raid.</w:t>
+            </w:r>
+          </w:p>
+          <w:p>
+            <w:pPr>
+              <w:rPr>
+                <w:rFonts w:ascii="Times New Roman" w:hAnsi="Times New Roman" w:cs="Times New Roman"/>
+              </w:rPr>
+            </w:pPr>
+          </w:p>
+        </w:tc>
+      </w:tr>
+      <w:tr>
+        <w:tc>
+          <w:tcPr>
+            <w:tcW w:w="1165" w:type="dxa"/>
+          </w:tcPr>
+          <w:p>
+            <w:pPr>
+              <w:rPr>
+                <w:rFonts w:ascii="Times New Roman" w:hAnsi="Times New Roman" w:cs="Times New Roman"/>
+              </w:rPr>
+            </w:pPr>
+            <w:r>
+              <w:rPr>
+                <w:rFonts w:ascii="Times New Roman" w:hAnsi="Times New Roman" w:cs="Times New Roman"/>
+              </w:rPr>
+              <w:t>SW-31</w:t>
+            </w:r>
+            <w:r>
+              <w:rPr>
+                <w:rFonts w:ascii="Times New Roman" w:hAnsi="Times New Roman" w:cs="Times New Roman"/>
+              </w:rPr>
+              <w:t>4</w:t>
+            </w:r>
+          </w:p>
+        </w:tc>
+        <w:tc>
+          <w:tcPr>
+            <w:tcW w:w="8185" w:type="dxa"/>
+          </w:tcPr>
+          <w:p>
+            <w:pPr>
+              <w:rPr>
+                <w:rFonts w:ascii="Times New Roman" w:hAnsi="Times New Roman" w:cs="Times New Roman"/>
+              </w:rPr>
+            </w:pPr>
+            <w:r>
+              <w:rPr>
+                <w:rFonts w:ascii="Times New Roman" w:hAnsi="Times New Roman" w:cs="Times New Roman"/>
+              </w:rPr>
+              <w:t>The system shall return an error message if it was not able to identify the raid’s information from the posted image.</w:t>
+            </w:r>
+          </w:p>
+          <w:p>
+            <w:pPr>
+              <w:rPr>
+                <w:rFonts w:ascii="Times New Roman" w:hAnsi="Times New Roman" w:cs="Times New Roman"/>
+              </w:rPr>
+            </w:pPr>
+          </w:p>
+        </w:tc>
+      </w:tr>
+      <w:tr>
+        <w:tc>
+          <w:tcPr>
+            <w:tcW w:w="1165" w:type="dxa"/>
+          </w:tcPr>
+          <w:p>
+            <w:pPr>
+              <w:rPr>
+                <w:rFonts w:ascii="Times New Roman" w:hAnsi="Times New Roman" w:cs="Times New Roman"/>
+              </w:rPr>
+            </w:pPr>
+            <w:r>
+              <w:rPr>
+                <w:rFonts w:ascii="Times New Roman" w:hAnsi="Times New Roman" w:cs="Times New Roman"/>
+              </w:rPr>
+              <w:t>SW-31</w:t>
+            </w:r>
+            <w:r>
+              <w:rPr>
+                <w:rFonts w:ascii="Times New Roman" w:hAnsi="Times New Roman" w:cs="Times New Roman"/>
+              </w:rPr>
+              <w:t>5</w:t>
+            </w:r>
+          </w:p>
+        </w:tc>
+        <w:tc>
+          <w:tcPr>
+            <w:tcW w:w="8185" w:type="dxa"/>
+          </w:tcPr>
+          <w:p>
+            <w:pPr>
+              <w:rPr>
+                <w:rFonts w:ascii="Times New Roman" w:hAnsi="Times New Roman" w:cs="Times New Roman"/>
+              </w:rPr>
+            </w:pPr>
+            <w:r>
+              <w:rPr>
+                <w:rFonts w:ascii="Times New Roman" w:hAnsi="Times New Roman" w:cs="Times New Roman"/>
+              </w:rPr>
+              <w:t>The system shall return a raid response message upon successful</w:t>
             </w:r>
           </w:p>
           <w:p>
@@ -3808,25 +5013,31 @@
               <w:rPr>
                 <w:rFonts w:ascii="Times New Roman" w:hAnsi="Times New Roman" w:cs="Times New Roman"/>
               </w:rPr>
-              <w:t>2</w:t>
-            </w:r>
-          </w:p>
-        </w:tc>
-        <w:tc>
-          <w:tcPr>
-            <w:tcW w:w="8185" w:type="dxa"/>
-          </w:tcPr>
-          <w:p>
-            <w:pPr>
-              <w:rPr>
-                <w:rFonts w:ascii="Times New Roman" w:hAnsi="Times New Roman" w:cs="Times New Roman"/>
-              </w:rPr>
-            </w:pPr>
-            <w:r>
-              <w:rPr>
-                <w:rFonts w:ascii="Times New Roman" w:hAnsi="Times New Roman" w:cs="Times New Roman"/>
-              </w:rPr>
-              <w:t>The system shall return an error message if it was not able to identify the raid’s information from the posted image.</w:t>
+              <w:t>6</w:t>
+            </w:r>
+          </w:p>
+        </w:tc>
+        <w:tc>
+          <w:tcPr>
+            <w:tcW w:w="8185" w:type="dxa"/>
+          </w:tcPr>
+          <w:p>
+            <w:pPr>
+              <w:rPr>
+                <w:rFonts w:ascii="Times New Roman" w:hAnsi="Times New Roman" w:cs="Times New Roman"/>
+              </w:rPr>
+            </w:pPr>
+            <w:r>
+              <w:rPr>
+                <w:rFonts w:ascii="Times New Roman" w:hAnsi="Times New Roman" w:cs="Times New Roman"/>
+              </w:rPr>
+              <w:t xml:space="preserve">The system shall </w:t>
+            </w:r>
+            <w:r>
+              <w:rPr>
+                <w:rFonts w:ascii="Times New Roman" w:hAnsi="Times New Roman" w:cs="Times New Roman"/>
+              </w:rPr>
+              <w:t>calculate the approximate de-spawn time of the raid from the time remaining.</w:t>
             </w:r>
           </w:p>
           <w:p>
@@ -3859,52 +5070,7 @@
               <w:rPr>
                 <w:rFonts w:ascii="Times New Roman" w:hAnsi="Times New Roman" w:cs="Times New Roman"/>
               </w:rPr>
-              <w:t>3</w:t>
-            </w:r>
-          </w:p>
-          <w:p>
-            <w:pPr>
-              <w:rPr>
-                <w:rFonts w:ascii="Times New Roman" w:hAnsi="Times New Roman" w:cs="Times New Roman"/>
-              </w:rPr>
-            </w:pPr>
-          </w:p>
-        </w:tc>
-        <w:tc>
-          <w:tcPr>
-            <w:tcW w:w="8185" w:type="dxa"/>
-          </w:tcPr>
-          <w:p>
-            <w:pPr>
-              <w:rPr>
-                <w:rFonts w:ascii="Times New Roman" w:hAnsi="Times New Roman" w:cs="Times New Roman"/>
-              </w:rPr>
-            </w:pPr>
-            <w:r>
-              <w:rPr>
-                <w:rFonts w:ascii="Times New Roman" w:hAnsi="Times New Roman" w:cs="Times New Roman"/>
-              </w:rPr>
-              <w:t>The system shall return a raid response message upon successful</w:t>
-            </w:r>
-          </w:p>
-        </w:tc>
-      </w:tr>
-      <w:tr>
-        <w:tc>
-          <w:tcPr>
-            <w:tcW w:w="1165" w:type="dxa"/>
-          </w:tcPr>
-          <w:p>
-            <w:pPr>
-              <w:rPr>
-                <w:rFonts w:ascii="Times New Roman" w:hAnsi="Times New Roman" w:cs="Times New Roman"/>
-              </w:rPr>
-            </w:pPr>
-            <w:r>
-              <w:rPr>
-                <w:rFonts w:ascii="Times New Roman" w:hAnsi="Times New Roman" w:cs="Times New Roman"/>
-              </w:rPr>
-              <w:t>SW-314</w:t>
+              <w:t>7</w:t>
             </w:r>
           </w:p>
         </w:tc>
@@ -3928,57 +5094,6 @@
               <w:rPr>
                 <w:rFonts w:ascii="Times New Roman" w:hAnsi="Times New Roman" w:cs="Times New Roman"/>
               </w:rPr>
-              <w:t>calculate the approximate de-spawn time of the raid from the time remaining.</w:t>
-            </w:r>
-          </w:p>
-          <w:p>
-            <w:pPr>
-              <w:rPr>
-                <w:rFonts w:ascii="Times New Roman" w:hAnsi="Times New Roman" w:cs="Times New Roman"/>
-              </w:rPr>
-            </w:pPr>
-          </w:p>
-        </w:tc>
-      </w:tr>
-      <w:tr>
-        <w:tc>
-          <w:tcPr>
-            <w:tcW w:w="1165" w:type="dxa"/>
-          </w:tcPr>
-          <w:p>
-            <w:pPr>
-              <w:rPr>
-                <w:rFonts w:ascii="Times New Roman" w:hAnsi="Times New Roman" w:cs="Times New Roman"/>
-              </w:rPr>
-            </w:pPr>
-            <w:r>
-              <w:rPr>
-                <w:rFonts w:ascii="Times New Roman" w:hAnsi="Times New Roman" w:cs="Times New Roman"/>
-              </w:rPr>
-              <w:t>SW-315</w:t>
-            </w:r>
-          </w:p>
-        </w:tc>
-        <w:tc>
-          <w:tcPr>
-            <w:tcW w:w="8185" w:type="dxa"/>
-          </w:tcPr>
-          <w:p>
-            <w:pPr>
-              <w:rPr>
-                <w:rFonts w:ascii="Times New Roman" w:hAnsi="Times New Roman" w:cs="Times New Roman"/>
-              </w:rPr>
-            </w:pPr>
-            <w:r>
-              <w:rPr>
-                <w:rFonts w:ascii="Times New Roman" w:hAnsi="Times New Roman" w:cs="Times New Roman"/>
-              </w:rPr>
-              <w:t xml:space="preserve">The system shall </w:t>
-            </w:r>
-            <w:r>
-              <w:rPr>
-                <w:rFonts w:ascii="Times New Roman" w:hAnsi="Times New Roman" w:cs="Times New Roman"/>
-              </w:rPr>
               <w:t>add maintain a count of the total number of people attending the raid.</w:t>
             </w:r>
           </w:p>
@@ -4006,7 +5121,13 @@
               <w:rPr>
                 <w:rFonts w:ascii="Times New Roman" w:hAnsi="Times New Roman" w:cs="Times New Roman"/>
               </w:rPr>
-              <w:t>SW-316</w:t>
+              <w:t>SW-31</w:t>
+            </w:r>
+            <w:r>
+              <w:rPr>
+                <w:rFonts w:ascii="Times New Roman" w:hAnsi="Times New Roman" w:cs="Times New Roman"/>
+              </w:rPr>
+              <w:t>8</w:t>
             </w:r>
           </w:p>
         </w:tc>
@@ -4051,7 +5172,13 @@
               <w:rPr>
                 <w:rFonts w:ascii="Times New Roman" w:hAnsi="Times New Roman" w:cs="Times New Roman"/>
               </w:rPr>
-              <w:t>SW-317</w:t>
+              <w:t>SW-31</w:t>
+            </w:r>
+            <w:r>
+              <w:rPr>
+                <w:rFonts w:ascii="Times New Roman" w:hAnsi="Times New Roman" w:cs="Times New Roman"/>
+              </w:rPr>
+              <w:t>9</w:t>
             </w:r>
           </w:p>
         </w:tc>
@@ -4070,6 +5197,12 @@
                 <w:rFonts w:ascii="Times New Roman" w:hAnsi="Times New Roman" w:cs="Times New Roman"/>
               </w:rPr>
               <w:t>The system shall update the total num</w:t>
+            </w:r>
+            <w:r>
+              <w:rPr>
+                <w:rFonts w:ascii="Times New Roman" w:hAnsi="Times New Roman" w:cs="Times New Roman"/>
+              </w:rPr>
+              <w:t xml:space="preserve">ber of </w:t>
             </w:r>
           </w:p>
           <w:p>
@@ -4607,6 +5740,7 @@
         </w:tc>
       </w:tr>
     </w:tbl>
+    <w:p/>
     <w:p>
       <w:pPr>
         <w:pStyle w:val="Heading2"/>
@@ -4846,6 +5980,7 @@
         </w:tc>
       </w:tr>
     </w:tbl>
+    <w:p/>
     <w:p>
       <w:pPr>
         <w:pStyle w:val="Heading2"/>
@@ -4857,7 +5992,6 @@
         <w:rPr>
           <w:rFonts w:ascii="Times New Roman" w:hAnsi="Times New Roman" w:cs="Times New Roman"/>
         </w:rPr>
-        <w:lastRenderedPageBreak/>
         <w:t>Raid</w:t>
       </w:r>
     </w:p>
@@ -5585,6 +6719,240 @@
         </w:rPr>
       </w:pPr>
     </w:p>
+    <w:p>
+      <w:pPr>
+        <w:pStyle w:val="Heading2"/>
+      </w:pPr>
+      <w:r>
+        <w:t>Pokedex</w:t>
+      </w:r>
+    </w:p>
+    <w:tbl>
+      <w:tblPr>
+        <w:tblStyle w:val="TableGrid"/>
+        <w:tblW w:w="0" w:type="auto"/>
+        <w:tblLook w:val="04A0" w:firstRow="1" w:lastRow="0" w:firstColumn="1" w:lastColumn="0" w:noHBand="0" w:noVBand="1"/>
+      </w:tblPr>
+      <w:tblGrid>
+        <w:gridCol w:w="1165"/>
+        <w:gridCol w:w="8185"/>
+      </w:tblGrid>
+      <w:tr>
+        <w:tc>
+          <w:tcPr>
+            <w:tcW w:w="1165" w:type="dxa"/>
+          </w:tcPr>
+          <w:p>
+            <w:pPr>
+              <w:rPr>
+                <w:rFonts w:ascii="Times New Roman" w:hAnsi="Times New Roman" w:cs="Times New Roman"/>
+              </w:rPr>
+            </w:pPr>
+            <w:r>
+              <w:rPr>
+                <w:rFonts w:ascii="Times New Roman" w:hAnsi="Times New Roman" w:cs="Times New Roman"/>
+              </w:rPr>
+              <w:t>SW-1023</w:t>
+            </w:r>
+          </w:p>
+        </w:tc>
+        <w:tc>
+          <w:tcPr>
+            <w:tcW w:w="8185" w:type="dxa"/>
+          </w:tcPr>
+          <w:p>
+            <w:pPr>
+              <w:rPr>
+                <w:rFonts w:ascii="Times New Roman" w:hAnsi="Times New Roman" w:cs="Times New Roman"/>
+              </w:rPr>
+            </w:pPr>
+          </w:p>
+        </w:tc>
+      </w:tr>
+      <w:tr>
+        <w:tc>
+          <w:tcPr>
+            <w:tcW w:w="1165" w:type="dxa"/>
+          </w:tcPr>
+          <w:p>
+            <w:pPr>
+              <w:rPr>
+                <w:rFonts w:ascii="Times New Roman" w:hAnsi="Times New Roman" w:cs="Times New Roman"/>
+              </w:rPr>
+            </w:pPr>
+          </w:p>
+        </w:tc>
+        <w:tc>
+          <w:tcPr>
+            <w:tcW w:w="8185" w:type="dxa"/>
+          </w:tcPr>
+          <w:p>
+            <w:pPr>
+              <w:rPr>
+                <w:rFonts w:ascii="Times New Roman" w:hAnsi="Times New Roman" w:cs="Times New Roman"/>
+              </w:rPr>
+            </w:pPr>
+          </w:p>
+        </w:tc>
+      </w:tr>
+      <w:tr>
+        <w:tc>
+          <w:tcPr>
+            <w:tcW w:w="1165" w:type="dxa"/>
+          </w:tcPr>
+          <w:p>
+            <w:pPr>
+              <w:rPr>
+                <w:rFonts w:ascii="Times New Roman" w:hAnsi="Times New Roman" w:cs="Times New Roman"/>
+              </w:rPr>
+            </w:pPr>
+          </w:p>
+        </w:tc>
+        <w:tc>
+          <w:tcPr>
+            <w:tcW w:w="8185" w:type="dxa"/>
+          </w:tcPr>
+          <w:p>
+            <w:pPr>
+              <w:rPr>
+                <w:rFonts w:ascii="Times New Roman" w:hAnsi="Times New Roman" w:cs="Times New Roman"/>
+              </w:rPr>
+            </w:pPr>
+          </w:p>
+        </w:tc>
+      </w:tr>
+      <w:tr>
+        <w:tc>
+          <w:tcPr>
+            <w:tcW w:w="1165" w:type="dxa"/>
+          </w:tcPr>
+          <w:p>
+            <w:pPr>
+              <w:rPr>
+                <w:rFonts w:ascii="Times New Roman" w:hAnsi="Times New Roman" w:cs="Times New Roman"/>
+              </w:rPr>
+            </w:pPr>
+          </w:p>
+        </w:tc>
+        <w:tc>
+          <w:tcPr>
+            <w:tcW w:w="8185" w:type="dxa"/>
+          </w:tcPr>
+          <w:p>
+            <w:pPr>
+              <w:rPr>
+                <w:rFonts w:ascii="Times New Roman" w:hAnsi="Times New Roman" w:cs="Times New Roman"/>
+              </w:rPr>
+            </w:pPr>
+          </w:p>
+        </w:tc>
+      </w:tr>
+      <w:tr>
+        <w:tc>
+          <w:tcPr>
+            <w:tcW w:w="1165" w:type="dxa"/>
+          </w:tcPr>
+          <w:p>
+            <w:pPr>
+              <w:rPr>
+                <w:rFonts w:ascii="Times New Roman" w:hAnsi="Times New Roman" w:cs="Times New Roman"/>
+              </w:rPr>
+            </w:pPr>
+          </w:p>
+        </w:tc>
+        <w:tc>
+          <w:tcPr>
+            <w:tcW w:w="8185" w:type="dxa"/>
+          </w:tcPr>
+          <w:p>
+            <w:pPr>
+              <w:rPr>
+                <w:rFonts w:ascii="Times New Roman" w:hAnsi="Times New Roman" w:cs="Times New Roman"/>
+              </w:rPr>
+            </w:pPr>
+          </w:p>
+        </w:tc>
+      </w:tr>
+      <w:tr>
+        <w:tc>
+          <w:tcPr>
+            <w:tcW w:w="1165" w:type="dxa"/>
+          </w:tcPr>
+          <w:p>
+            <w:pPr>
+              <w:rPr>
+                <w:rFonts w:ascii="Times New Roman" w:hAnsi="Times New Roman" w:cs="Times New Roman"/>
+              </w:rPr>
+            </w:pPr>
+          </w:p>
+        </w:tc>
+        <w:tc>
+          <w:tcPr>
+            <w:tcW w:w="8185" w:type="dxa"/>
+          </w:tcPr>
+          <w:p>
+            <w:pPr>
+              <w:rPr>
+                <w:rFonts w:ascii="Times New Roman" w:hAnsi="Times New Roman" w:cs="Times New Roman"/>
+              </w:rPr>
+            </w:pPr>
+          </w:p>
+        </w:tc>
+      </w:tr>
+      <w:tr>
+        <w:tc>
+          <w:tcPr>
+            <w:tcW w:w="1165" w:type="dxa"/>
+          </w:tcPr>
+          <w:p>
+            <w:pPr>
+              <w:rPr>
+                <w:rFonts w:ascii="Times New Roman" w:hAnsi="Times New Roman" w:cs="Times New Roman"/>
+              </w:rPr>
+            </w:pPr>
+          </w:p>
+        </w:tc>
+        <w:tc>
+          <w:tcPr>
+            <w:tcW w:w="8185" w:type="dxa"/>
+          </w:tcPr>
+          <w:p>
+            <w:pPr>
+              <w:rPr>
+                <w:rFonts w:ascii="Times New Roman" w:hAnsi="Times New Roman" w:cs="Times New Roman"/>
+              </w:rPr>
+            </w:pPr>
+          </w:p>
+        </w:tc>
+      </w:tr>
+      <w:tr>
+        <w:tc>
+          <w:tcPr>
+            <w:tcW w:w="1165" w:type="dxa"/>
+          </w:tcPr>
+          <w:p>
+            <w:pPr>
+              <w:rPr>
+                <w:rFonts w:ascii="Times New Roman" w:hAnsi="Times New Roman" w:cs="Times New Roman"/>
+              </w:rPr>
+            </w:pPr>
+          </w:p>
+        </w:tc>
+        <w:tc>
+          <w:tcPr>
+            <w:tcW w:w="8185" w:type="dxa"/>
+          </w:tcPr>
+          <w:p>
+            <w:pPr>
+              <w:rPr>
+                <w:rFonts w:ascii="Times New Roman" w:hAnsi="Times New Roman" w:cs="Times New Roman"/>
+              </w:rPr>
+            </w:pPr>
+          </w:p>
+        </w:tc>
+      </w:tr>
+    </w:tbl>
+    <w:p/>
     <w:sectPr>
       <w:pgSz w:w="12240" w:h="15840"/>
       <w:pgMar w:top="1440" w:right="1440" w:bottom="1440" w:left="1440" w:header="720" w:footer="720" w:gutter="0"/>
@@ -5720,6 +7088,7 @@
     <w:lsdException w:name="HTML Sample" w:semiHidden="1" w:unhideWhenUsed="1"/>
     <w:lsdException w:name="HTML Typewriter" w:semiHidden="1" w:unhideWhenUsed="1"/>
     <w:lsdException w:name="HTML Variable" w:semiHidden="1" w:unhideWhenUsed="1"/>
+    <w:lsdException w:name="Normal Table" w:semiHidden="1" w:unhideWhenUsed="1"/>
     <w:lsdException w:name="annotation subject" w:semiHidden="1" w:unhideWhenUsed="1"/>
     <w:lsdException w:name="No List" w:semiHidden="1" w:unhideWhenUsed="1"/>
     <w:lsdException w:name="Outline List 1" w:semiHidden="1" w:unhideWhenUsed="1"/>
@@ -5766,8 +7135,10 @@
     <w:lsdException w:name="Table Subtle 2" w:semiHidden="1" w:unhideWhenUsed="1"/>
     <w:lsdException w:name="Table Web 1" w:semiHidden="1" w:unhideWhenUsed="1"/>
     <w:lsdException w:name="Table Web 2" w:semiHidden="1" w:unhideWhenUsed="1"/>
+    <w:lsdException w:name="Table Web 3" w:semiHidden="1" w:unhideWhenUsed="1"/>
     <w:lsdException w:name="Balloon Text" w:semiHidden="1" w:unhideWhenUsed="1"/>
     <w:lsdException w:name="Table Grid" w:uiPriority="39"/>
+    <w:lsdException w:name="Table Theme" w:semiHidden="1" w:unhideWhenUsed="1"/>
     <w:lsdException w:name="Placeholder Text" w:semiHidden="1"/>
     <w:lsdException w:name="No Spacing" w:uiPriority="1" w:qFormat="1"/>
     <w:lsdException w:name="Light Shading" w:uiPriority="60"/>

</xml_diff>

<commit_message>
Added setup command requirements
</commit_message>
<xml_diff>
--- a/documents/pokestar_reqs.docx
+++ b/documents/pokestar_reqs.docx
@@ -1671,688 +1671,86 @@
           </w:p>
         </w:tc>
       </w:tr>
-    </w:tbl>
-    <w:p/>
-    <w:p>
-      <w:pPr>
-        <w:pStyle w:val="Heading2"/>
-        <w:rPr>
-          <w:rFonts w:ascii="Times New Roman" w:hAnsi="Times New Roman" w:cs="Times New Roman"/>
-        </w:rPr>
-      </w:pPr>
-      <w:r>
-        <w:rPr>
-          <w:rFonts w:ascii="Times New Roman" w:hAnsi="Times New Roman" w:cs="Times New Roman"/>
-        </w:rPr>
-        <w:lastRenderedPageBreak/>
-        <w:t>$</w:t>
-      </w:r>
-      <w:r>
-        <w:rPr>
-          <w:rFonts w:ascii="Times New Roman" w:hAnsi="Times New Roman" w:cs="Times New Roman"/>
-        </w:rPr>
-        <w:t>Setup</w:t>
-      </w:r>
-    </w:p>
-    <w:tbl>
-      <w:tblPr>
-        <w:tblStyle w:val="TableGrid"/>
-        <w:tblW w:w="0" w:type="auto"/>
-        <w:tblLook w:val="04A0" w:firstRow="1" w:lastRow="0" w:firstColumn="1" w:lastColumn="0" w:noHBand="0" w:noVBand="1"/>
-      </w:tblPr>
-      <w:tblGrid>
-        <w:gridCol w:w="1165"/>
-        <w:gridCol w:w="8185"/>
-      </w:tblGrid>
-      <w:tr>
-        <w:tc>
-          <w:tcPr>
-            <w:tcW w:w="1165" w:type="dxa"/>
-          </w:tcPr>
-          <w:p>
-            <w:pPr>
-              <w:rPr>
-                <w:rFonts w:ascii="Times New Roman" w:hAnsi="Times New Roman" w:cs="Times New Roman"/>
-              </w:rPr>
-            </w:pPr>
-            <w:r>
-              <w:rPr>
-                <w:rFonts w:ascii="Times New Roman" w:hAnsi="Times New Roman" w:cs="Times New Roman"/>
-              </w:rPr>
-              <w:t>SW-</w:t>
-            </w:r>
-            <w:r>
-              <w:rPr>
-                <w:rFonts w:ascii="Times New Roman" w:hAnsi="Times New Roman" w:cs="Times New Roman"/>
-              </w:rPr>
-              <w:t>20</w:t>
-            </w:r>
-            <w:r>
-              <w:rPr>
-                <w:rFonts w:ascii="Times New Roman" w:hAnsi="Times New Roman" w:cs="Times New Roman"/>
-              </w:rPr>
-              <w:t>3</w:t>
-            </w:r>
-          </w:p>
-        </w:tc>
-        <w:tc>
-          <w:tcPr>
-            <w:tcW w:w="8185" w:type="dxa"/>
-          </w:tcPr>
-          <w:p>
-            <w:pPr>
-              <w:rPr>
-                <w:rFonts w:ascii="Times New Roman" w:hAnsi="Times New Roman" w:cs="Times New Roman"/>
-              </w:rPr>
-            </w:pPr>
-            <w:r>
-              <w:rPr>
-                <w:rFonts w:ascii="Times New Roman" w:hAnsi="Times New Roman" w:cs="Times New Roman"/>
-              </w:rPr>
-              <w:t>The system shall have a $</w:t>
-            </w:r>
-            <w:r>
-              <w:rPr>
-                <w:rFonts w:ascii="Times New Roman" w:hAnsi="Times New Roman" w:cs="Times New Roman"/>
-              </w:rPr>
-              <w:t>setup command.</w:t>
-            </w:r>
-          </w:p>
-          <w:p>
-            <w:pPr>
-              <w:rPr>
-                <w:rFonts w:ascii="Times New Roman" w:hAnsi="Times New Roman" w:cs="Times New Roman"/>
-              </w:rPr>
-            </w:pPr>
-          </w:p>
-        </w:tc>
-      </w:tr>
-      <w:tr>
-        <w:tc>
-          <w:tcPr>
-            <w:tcW w:w="1165" w:type="dxa"/>
-          </w:tcPr>
-          <w:p>
-            <w:pPr>
-              <w:rPr>
-                <w:rFonts w:ascii="Times New Roman" w:hAnsi="Times New Roman" w:cs="Times New Roman"/>
-              </w:rPr>
-            </w:pPr>
-            <w:r>
-              <w:rPr>
-                <w:rFonts w:ascii="Times New Roman" w:hAnsi="Times New Roman" w:cs="Times New Roman"/>
-              </w:rPr>
-              <w:t>SW-204</w:t>
-            </w:r>
-          </w:p>
-        </w:tc>
-        <w:tc>
-          <w:tcPr>
-            <w:tcW w:w="8185" w:type="dxa"/>
-          </w:tcPr>
-          <w:p>
-            <w:pPr>
-              <w:rPr>
-                <w:rFonts w:ascii="Times New Roman" w:hAnsi="Times New Roman" w:cs="Times New Roman"/>
-              </w:rPr>
-            </w:pPr>
-            <w:r>
-              <w:rPr>
-                <w:rFonts w:ascii="Times New Roman" w:hAnsi="Times New Roman" w:cs="Times New Roman"/>
-              </w:rPr>
-              <w:t>The setup command shall have 1 parameter to indicate which subsystems to setup.</w:t>
-            </w:r>
-          </w:p>
-          <w:p>
-            <w:pPr>
-              <w:rPr>
-                <w:rFonts w:ascii="Times New Roman" w:hAnsi="Times New Roman" w:cs="Times New Roman"/>
-              </w:rPr>
-            </w:pPr>
-          </w:p>
-        </w:tc>
-      </w:tr>
-      <w:tr>
-        <w:tc>
-          <w:tcPr>
-            <w:tcW w:w="1165" w:type="dxa"/>
-          </w:tcPr>
-          <w:p>
-            <w:pPr>
-              <w:rPr>
-                <w:rFonts w:ascii="Times New Roman" w:hAnsi="Times New Roman" w:cs="Times New Roman"/>
-              </w:rPr>
-            </w:pPr>
-            <w:r>
-              <w:rPr>
-                <w:rFonts w:ascii="Times New Roman" w:hAnsi="Times New Roman" w:cs="Times New Roman"/>
-              </w:rPr>
-              <w:t>SW-205</w:t>
-            </w:r>
-          </w:p>
-        </w:tc>
-        <w:tc>
-          <w:tcPr>
-            <w:tcW w:w="8185" w:type="dxa"/>
-          </w:tcPr>
-          <w:p>
-            <w:pPr>
-              <w:rPr>
-                <w:rFonts w:ascii="Times New Roman" w:hAnsi="Times New Roman" w:cs="Times New Roman"/>
-              </w:rPr>
-            </w:pPr>
-            <w:r>
-              <w:rPr>
-                <w:rFonts w:ascii="Times New Roman" w:hAnsi="Times New Roman" w:cs="Times New Roman"/>
-              </w:rPr>
-              <w:t xml:space="preserve">The </w:t>
-            </w:r>
-            <w:r>
-              <w:rPr>
-                <w:rFonts w:ascii="Times New Roman" w:hAnsi="Times New Roman" w:cs="Times New Roman"/>
-              </w:rPr>
-              <w:t>system</w:t>
-            </w:r>
-            <w:r>
-              <w:rPr>
-                <w:rFonts w:ascii="Times New Roman" w:hAnsi="Times New Roman" w:cs="Times New Roman"/>
-              </w:rPr>
-              <w:t xml:space="preserve"> shall setup all subsystems if the setup command is sent with the first parameter set to “all” or no parameter is given.</w:t>
-            </w:r>
-          </w:p>
-          <w:p>
-            <w:pPr>
-              <w:rPr>
-                <w:rFonts w:ascii="Times New Roman" w:hAnsi="Times New Roman" w:cs="Times New Roman"/>
-              </w:rPr>
-            </w:pPr>
-          </w:p>
-        </w:tc>
-      </w:tr>
-      <w:tr>
-        <w:tc>
-          <w:tcPr>
-            <w:tcW w:w="1165" w:type="dxa"/>
-          </w:tcPr>
-          <w:p>
-            <w:pPr>
-              <w:rPr>
-                <w:rFonts w:ascii="Times New Roman" w:hAnsi="Times New Roman" w:cs="Times New Roman"/>
-              </w:rPr>
-            </w:pPr>
-            <w:r>
-              <w:rPr>
-                <w:rFonts w:ascii="Times New Roman" w:hAnsi="Times New Roman" w:cs="Times New Roman"/>
-              </w:rPr>
-              <w:t>SW-206</w:t>
-            </w:r>
-          </w:p>
-        </w:tc>
-        <w:tc>
-          <w:tcPr>
-            <w:tcW w:w="8185" w:type="dxa"/>
-          </w:tcPr>
-          <w:p>
-            <w:pPr>
-              <w:rPr>
-                <w:rFonts w:ascii="Times New Roman" w:hAnsi="Times New Roman" w:cs="Times New Roman"/>
-              </w:rPr>
-            </w:pPr>
-            <w:r>
-              <w:rPr>
-                <w:rFonts w:ascii="Times New Roman" w:hAnsi="Times New Roman" w:cs="Times New Roman"/>
-              </w:rPr>
-              <w:t xml:space="preserve">The </w:t>
-            </w:r>
-            <w:r>
-              <w:rPr>
-                <w:rFonts w:ascii="Times New Roman" w:hAnsi="Times New Roman" w:cs="Times New Roman"/>
-              </w:rPr>
-              <w:t>system</w:t>
-            </w:r>
-            <w:r>
-              <w:rPr>
-                <w:rFonts w:ascii="Times New Roman" w:hAnsi="Times New Roman" w:cs="Times New Roman"/>
-              </w:rPr>
-              <w:t xml:space="preserve"> shall setup the raid subsystem if the setup command is sent with the first parameter set to “raid”.</w:t>
-            </w:r>
-          </w:p>
-          <w:p>
-            <w:pPr>
-              <w:rPr>
-                <w:rFonts w:ascii="Times New Roman" w:hAnsi="Times New Roman" w:cs="Times New Roman"/>
-              </w:rPr>
-            </w:pPr>
-          </w:p>
-        </w:tc>
-      </w:tr>
-      <w:tr>
-        <w:tc>
-          <w:tcPr>
-            <w:tcW w:w="1165" w:type="dxa"/>
-          </w:tcPr>
-          <w:p>
-            <w:pPr>
-              <w:rPr>
-                <w:rFonts w:ascii="Times New Roman" w:hAnsi="Times New Roman" w:cs="Times New Roman"/>
-              </w:rPr>
-            </w:pPr>
-            <w:r>
-              <w:rPr>
-                <w:rFonts w:ascii="Times New Roman" w:hAnsi="Times New Roman" w:cs="Times New Roman"/>
-              </w:rPr>
-              <w:t>SW-207</w:t>
-            </w:r>
-          </w:p>
-        </w:tc>
-        <w:tc>
-          <w:tcPr>
-            <w:tcW w:w="8185" w:type="dxa"/>
-          </w:tcPr>
-          <w:p>
-            <w:pPr>
-              <w:rPr>
-                <w:rFonts w:ascii="Times New Roman" w:hAnsi="Times New Roman" w:cs="Times New Roman"/>
-              </w:rPr>
-            </w:pPr>
-            <w:r>
-              <w:rPr>
-                <w:rFonts w:ascii="Times New Roman" w:hAnsi="Times New Roman" w:cs="Times New Roman"/>
-              </w:rPr>
-              <w:t xml:space="preserve">The </w:t>
-            </w:r>
-            <w:r>
-              <w:rPr>
-                <w:rFonts w:ascii="Times New Roman" w:hAnsi="Times New Roman" w:cs="Times New Roman"/>
-              </w:rPr>
-              <w:t>system</w:t>
-            </w:r>
-            <w:r>
-              <w:rPr>
-                <w:rFonts w:ascii="Times New Roman" w:hAnsi="Times New Roman" w:cs="Times New Roman"/>
-              </w:rPr>
-              <w:t xml:space="preserve"> shall setup the ex-raid subsystem if the setup command is sent with the first parameter set to “ex raid”.</w:t>
-            </w:r>
-          </w:p>
-          <w:p>
-            <w:pPr>
-              <w:rPr>
-                <w:rFonts w:ascii="Times New Roman" w:hAnsi="Times New Roman" w:cs="Times New Roman"/>
-              </w:rPr>
-            </w:pPr>
-          </w:p>
-        </w:tc>
-      </w:tr>
-      <w:tr>
-        <w:tc>
-          <w:tcPr>
-            <w:tcW w:w="1165" w:type="dxa"/>
-          </w:tcPr>
-          <w:p>
-            <w:pPr>
-              <w:rPr>
-                <w:rFonts w:ascii="Times New Roman" w:hAnsi="Times New Roman" w:cs="Times New Roman"/>
-              </w:rPr>
-            </w:pPr>
-            <w:r>
-              <w:rPr>
-                <w:rFonts w:ascii="Times New Roman" w:hAnsi="Times New Roman" w:cs="Times New Roman"/>
-              </w:rPr>
-              <w:t>SW-208</w:t>
-            </w:r>
-          </w:p>
-        </w:tc>
-        <w:tc>
-          <w:tcPr>
-            <w:tcW w:w="8185" w:type="dxa"/>
-          </w:tcPr>
-          <w:p>
-            <w:pPr>
-              <w:rPr>
-                <w:rFonts w:ascii="Times New Roman" w:hAnsi="Times New Roman" w:cs="Times New Roman"/>
-              </w:rPr>
-            </w:pPr>
-            <w:r>
-              <w:rPr>
-                <w:rFonts w:ascii="Times New Roman" w:hAnsi="Times New Roman" w:cs="Times New Roman"/>
-              </w:rPr>
-              <w:t xml:space="preserve">The </w:t>
-            </w:r>
-            <w:r>
-              <w:rPr>
-                <w:rFonts w:ascii="Times New Roman" w:hAnsi="Times New Roman" w:cs="Times New Roman"/>
-              </w:rPr>
-              <w:t>system</w:t>
-            </w:r>
-            <w:r>
-              <w:rPr>
-                <w:rFonts w:ascii="Times New Roman" w:hAnsi="Times New Roman" w:cs="Times New Roman"/>
-              </w:rPr>
-              <w:t xml:space="preserve"> shall setup the trade subsystem if the setup command is sent with the first parameter set to “trade”.</w:t>
-            </w:r>
-          </w:p>
-          <w:p>
-            <w:pPr>
-              <w:rPr>
-                <w:rFonts w:ascii="Times New Roman" w:hAnsi="Times New Roman" w:cs="Times New Roman"/>
-              </w:rPr>
-            </w:pPr>
-          </w:p>
-        </w:tc>
-      </w:tr>
-      <w:tr>
-        <w:tc>
-          <w:tcPr>
-            <w:tcW w:w="1165" w:type="dxa"/>
-          </w:tcPr>
-          <w:p>
-            <w:pPr>
-              <w:rPr>
-                <w:rFonts w:ascii="Times New Roman" w:hAnsi="Times New Roman" w:cs="Times New Roman"/>
-              </w:rPr>
-            </w:pPr>
-            <w:r>
-              <w:rPr>
-                <w:rFonts w:ascii="Times New Roman" w:hAnsi="Times New Roman" w:cs="Times New Roman"/>
-              </w:rPr>
-              <w:t>SW-209</w:t>
-            </w:r>
-          </w:p>
-        </w:tc>
-        <w:tc>
-          <w:tcPr>
-            <w:tcW w:w="8185" w:type="dxa"/>
-          </w:tcPr>
-          <w:p>
-            <w:pPr>
-              <w:rPr>
-                <w:rFonts w:ascii="Times New Roman" w:hAnsi="Times New Roman" w:cs="Times New Roman"/>
-              </w:rPr>
-            </w:pPr>
-            <w:r>
-              <w:rPr>
-                <w:rFonts w:ascii="Times New Roman" w:hAnsi="Times New Roman" w:cs="Times New Roman"/>
-              </w:rPr>
-              <w:t xml:space="preserve">The </w:t>
-            </w:r>
-            <w:r>
-              <w:rPr>
-                <w:rFonts w:ascii="Times New Roman" w:hAnsi="Times New Roman" w:cs="Times New Roman"/>
-              </w:rPr>
-              <w:t>system</w:t>
-            </w:r>
-            <w:r>
-              <w:rPr>
-                <w:rFonts w:ascii="Times New Roman" w:hAnsi="Times New Roman" w:cs="Times New Roman"/>
-              </w:rPr>
-              <w:t xml:space="preserve"> shall setup the pokedex subsystem if the setup command is sent with the first parameter set to “dex”.</w:t>
-            </w:r>
-          </w:p>
-          <w:p>
-            <w:pPr>
-              <w:rPr>
-                <w:rFonts w:ascii="Times New Roman" w:hAnsi="Times New Roman" w:cs="Times New Roman"/>
-              </w:rPr>
-            </w:pPr>
-          </w:p>
-        </w:tc>
-      </w:tr>
-      <w:tr>
-        <w:tc>
-          <w:tcPr>
-            <w:tcW w:w="1165" w:type="dxa"/>
-          </w:tcPr>
-          <w:p>
-            <w:pPr>
-              <w:rPr>
-                <w:rFonts w:ascii="Times New Roman" w:hAnsi="Times New Roman" w:cs="Times New Roman"/>
-              </w:rPr>
-            </w:pPr>
-            <w:r>
-              <w:rPr>
-                <w:rFonts w:ascii="Times New Roman" w:hAnsi="Times New Roman" w:cs="Times New Roman"/>
-              </w:rPr>
-              <w:t>SW-210</w:t>
-            </w:r>
-          </w:p>
-        </w:tc>
-        <w:tc>
-          <w:tcPr>
-            <w:tcW w:w="8185" w:type="dxa"/>
-          </w:tcPr>
-          <w:p>
-            <w:pPr>
-              <w:rPr>
-                <w:rFonts w:ascii="Times New Roman" w:hAnsi="Times New Roman" w:cs="Times New Roman"/>
-              </w:rPr>
-            </w:pPr>
-            <w:r>
-              <w:rPr>
-                <w:rFonts w:ascii="Times New Roman" w:hAnsi="Times New Roman" w:cs="Times New Roman"/>
-              </w:rPr>
-              <w:t xml:space="preserve">The </w:t>
-            </w:r>
-            <w:r>
-              <w:rPr>
-                <w:rFonts w:ascii="Times New Roman" w:hAnsi="Times New Roman" w:cs="Times New Roman"/>
-              </w:rPr>
-              <w:t>system</w:t>
-            </w:r>
-            <w:r>
-              <w:rPr>
-                <w:rFonts w:ascii="Times New Roman" w:hAnsi="Times New Roman" w:cs="Times New Roman"/>
-              </w:rPr>
-              <w:t xml:space="preserve"> shall setup the welcome and role subsystems when the setup command is sent.</w:t>
-            </w:r>
-          </w:p>
-          <w:p>
-            <w:pPr>
-              <w:rPr>
-                <w:rFonts w:ascii="Times New Roman" w:hAnsi="Times New Roman" w:cs="Times New Roman"/>
-              </w:rPr>
-            </w:pPr>
-          </w:p>
-        </w:tc>
-      </w:tr>
-      <w:tr>
-        <w:tc>
-          <w:tcPr>
-            <w:tcW w:w="1165" w:type="dxa"/>
-          </w:tcPr>
-          <w:p>
-            <w:pPr>
-              <w:rPr>
-                <w:rFonts w:ascii="Times New Roman" w:hAnsi="Times New Roman" w:cs="Times New Roman"/>
-              </w:rPr>
-            </w:pPr>
-            <w:r>
-              <w:rPr>
-                <w:rFonts w:ascii="Times New Roman" w:hAnsi="Times New Roman" w:cs="Times New Roman"/>
-              </w:rPr>
-              <w:t>SW-211</w:t>
-            </w:r>
-          </w:p>
-        </w:tc>
-        <w:tc>
-          <w:tcPr>
-            <w:tcW w:w="8185" w:type="dxa"/>
-          </w:tcPr>
-          <w:p>
-            <w:pPr>
-              <w:rPr>
-                <w:rFonts w:ascii="Times New Roman" w:hAnsi="Times New Roman" w:cs="Times New Roman"/>
-              </w:rPr>
-            </w:pPr>
-            <w:r>
-              <w:rPr>
-                <w:rFonts w:ascii="Times New Roman" w:hAnsi="Times New Roman" w:cs="Times New Roman"/>
-              </w:rPr>
-              <w:t xml:space="preserve">The </w:t>
-            </w:r>
-            <w:r>
-              <w:rPr>
-                <w:rFonts w:ascii="Times New Roman" w:hAnsi="Times New Roman" w:cs="Times New Roman"/>
-              </w:rPr>
-              <w:t>system</w:t>
-            </w:r>
-            <w:r>
-              <w:rPr>
-                <w:rFonts w:ascii="Times New Roman" w:hAnsi="Times New Roman" w:cs="Times New Roman"/>
-              </w:rPr>
-              <w:t xml:space="preserve"> shall not setup a subsystem if it has already been setup.</w:t>
-            </w:r>
-          </w:p>
-          <w:p>
-            <w:pPr>
-              <w:rPr>
-                <w:rFonts w:ascii="Times New Roman" w:hAnsi="Times New Roman" w:cs="Times New Roman"/>
-              </w:rPr>
-            </w:pPr>
-          </w:p>
-        </w:tc>
-      </w:tr>
-      <w:tr>
-        <w:tc>
-          <w:tcPr>
-            <w:tcW w:w="1165" w:type="dxa"/>
-          </w:tcPr>
-          <w:p>
-            <w:pPr>
-              <w:rPr>
-                <w:rFonts w:ascii="Times New Roman" w:hAnsi="Times New Roman" w:cs="Times New Roman"/>
-              </w:rPr>
-            </w:pPr>
-            <w:r>
-              <w:rPr>
-                <w:rFonts w:ascii="Times New Roman" w:hAnsi="Times New Roman" w:cs="Times New Roman"/>
-              </w:rPr>
-              <w:t>SW-212</w:t>
-            </w:r>
-          </w:p>
-        </w:tc>
-        <w:tc>
-          <w:tcPr>
-            <w:tcW w:w="8185" w:type="dxa"/>
-          </w:tcPr>
-          <w:p>
-            <w:pPr>
-              <w:rPr>
-                <w:rFonts w:ascii="Times New Roman" w:hAnsi="Times New Roman" w:cs="Times New Roman"/>
-              </w:rPr>
-            </w:pPr>
-            <w:r>
-              <w:rPr>
-                <w:rFonts w:ascii="Times New Roman" w:hAnsi="Times New Roman" w:cs="Times New Roman"/>
-              </w:rPr>
-              <w:t xml:space="preserve">The </w:t>
-            </w:r>
-            <w:r>
-              <w:rPr>
-                <w:rFonts w:ascii="Times New Roman" w:hAnsi="Times New Roman" w:cs="Times New Roman"/>
-              </w:rPr>
-              <w:t>system</w:t>
-            </w:r>
-            <w:r>
-              <w:rPr>
-                <w:rFonts w:ascii="Times New Roman" w:hAnsi="Times New Roman" w:cs="Times New Roman"/>
-              </w:rPr>
-              <w:t xml:space="preserve"> shall display the possible parameters for the setup command if the setup command is sent with the first parameter set to “help”.</w:t>
-            </w:r>
-          </w:p>
-          <w:p>
-            <w:pPr>
-              <w:rPr>
-                <w:rFonts w:ascii="Times New Roman" w:hAnsi="Times New Roman" w:cs="Times New Roman"/>
-              </w:rPr>
-            </w:pPr>
-          </w:p>
-        </w:tc>
-      </w:tr>
-      <w:tr>
-        <w:tc>
-          <w:tcPr>
-            <w:tcW w:w="1165" w:type="dxa"/>
-          </w:tcPr>
-          <w:p>
-            <w:pPr>
-              <w:rPr>
-                <w:rFonts w:ascii="Times New Roman" w:hAnsi="Times New Roman" w:cs="Times New Roman"/>
-              </w:rPr>
-            </w:pPr>
-            <w:r>
-              <w:rPr>
-                <w:rFonts w:ascii="Times New Roman" w:hAnsi="Times New Roman" w:cs="Times New Roman"/>
-              </w:rPr>
-              <w:t>SW-213</w:t>
-            </w:r>
-          </w:p>
-        </w:tc>
-        <w:tc>
-          <w:tcPr>
-            <w:tcW w:w="8185" w:type="dxa"/>
-          </w:tcPr>
-          <w:p>
-            <w:pPr>
-              <w:rPr>
-                <w:rFonts w:ascii="Times New Roman" w:hAnsi="Times New Roman" w:cs="Times New Roman"/>
-              </w:rPr>
-            </w:pPr>
-            <w:r>
-              <w:rPr>
-                <w:rFonts w:ascii="Times New Roman" w:hAnsi="Times New Roman" w:cs="Times New Roman"/>
-              </w:rPr>
-              <w:t>The system shall</w:t>
-            </w:r>
-            <w:r>
-              <w:rPr>
-                <w:rFonts w:ascii="Times New Roman" w:hAnsi="Times New Roman" w:cs="Times New Roman"/>
-              </w:rPr>
-              <w:t xml:space="preserve"> respond to the setup command with a message with all changes made to the server upon successful setup.</w:t>
-            </w:r>
-          </w:p>
-          <w:p>
-            <w:pPr>
-              <w:rPr>
-                <w:rFonts w:ascii="Times New Roman" w:hAnsi="Times New Roman" w:cs="Times New Roman"/>
-              </w:rPr>
-            </w:pPr>
-          </w:p>
-        </w:tc>
-      </w:tr>
-      <w:tr>
-        <w:tc>
-          <w:tcPr>
-            <w:tcW w:w="1165" w:type="dxa"/>
-          </w:tcPr>
-          <w:p>
-            <w:pPr>
-              <w:rPr>
-                <w:rFonts w:ascii="Times New Roman" w:hAnsi="Times New Roman" w:cs="Times New Roman"/>
-              </w:rPr>
-            </w:pPr>
-            <w:r>
-              <w:rPr>
-                <w:rFonts w:ascii="Times New Roman" w:hAnsi="Times New Roman" w:cs="Times New Roman"/>
-              </w:rPr>
-              <w:t>SW-214</w:t>
-            </w:r>
-          </w:p>
-        </w:tc>
-        <w:tc>
-          <w:tcPr>
-            <w:tcW w:w="8185" w:type="dxa"/>
-          </w:tcPr>
-          <w:p>
-            <w:pPr>
-              <w:rPr>
-                <w:rFonts w:ascii="Times New Roman" w:hAnsi="Times New Roman" w:cs="Times New Roman"/>
-              </w:rPr>
-            </w:pPr>
-            <w:r>
-              <w:rPr>
-                <w:rFonts w:ascii="Times New Roman" w:hAnsi="Times New Roman" w:cs="Times New Roman"/>
-              </w:rPr>
-              <w:t>The system shall respond to the setup command with an error message with all completed changes made to the server, and an error where setup failed upon a failed setup.</w:t>
+      <w:tr>
+        <w:tc>
+          <w:tcPr>
+            <w:tcW w:w="1165" w:type="dxa"/>
+          </w:tcPr>
+          <w:p>
+            <w:pPr>
+              <w:rPr>
+                <w:rFonts w:ascii="Times New Roman" w:hAnsi="Times New Roman" w:cs="Times New Roman"/>
+              </w:rPr>
+            </w:pPr>
+            <w:r>
+              <w:rPr>
+                <w:rFonts w:ascii="Times New Roman" w:hAnsi="Times New Roman" w:cs="Times New Roman"/>
+              </w:rPr>
+              <w:t>SW-215</w:t>
+            </w:r>
+          </w:p>
+        </w:tc>
+        <w:tc>
+          <w:tcPr>
+            <w:tcW w:w="8185" w:type="dxa"/>
+          </w:tcPr>
+          <w:p>
+            <w:pPr>
+              <w:rPr>
+                <w:rFonts w:ascii="Times New Roman" w:hAnsi="Times New Roman" w:cs="Times New Roman"/>
+              </w:rPr>
+            </w:pPr>
+            <w:r>
+              <w:rPr>
+                <w:rFonts w:ascii="Times New Roman" w:hAnsi="Times New Roman" w:cs="Times New Roman"/>
+              </w:rPr>
+              <w:t>The system shall have a blank command that returns a successful message.</w:t>
+            </w:r>
+          </w:p>
+          <w:p>
+            <w:pPr>
+              <w:rPr>
+                <w:rFonts w:ascii="Times New Roman" w:hAnsi="Times New Roman" w:cs="Times New Roman"/>
+              </w:rPr>
+            </w:pPr>
+          </w:p>
+        </w:tc>
+      </w:tr>
+      <w:tr>
+        <w:tc>
+          <w:tcPr>
+            <w:tcW w:w="1165" w:type="dxa"/>
+          </w:tcPr>
+          <w:p>
+            <w:pPr>
+              <w:rPr>
+                <w:rFonts w:ascii="Times New Roman" w:hAnsi="Times New Roman" w:cs="Times New Roman"/>
+              </w:rPr>
+            </w:pPr>
+            <w:r>
+              <w:rPr>
+                <w:rFonts w:ascii="Times New Roman" w:hAnsi="Times New Roman" w:cs="Times New Roman"/>
+              </w:rPr>
+              <w:lastRenderedPageBreak/>
+              <w:t>SW-216</w:t>
+            </w:r>
+          </w:p>
+        </w:tc>
+        <w:tc>
+          <w:tcPr>
+            <w:tcW w:w="8185" w:type="dxa"/>
+          </w:tcPr>
+          <w:p>
+            <w:pPr>
+              <w:rPr>
+                <w:rFonts w:ascii="Times New Roman" w:hAnsi="Times New Roman" w:cs="Times New Roman"/>
+              </w:rPr>
+            </w:pPr>
+            <w:r>
+              <w:rPr>
+                <w:rFonts w:ascii="Times New Roman" w:hAnsi="Times New Roman" w:cs="Times New Roman"/>
+              </w:rPr>
+              <w:t>The blank command shall take 0 arguments.</w:t>
             </w:r>
           </w:p>
           <w:p>
@@ -2383,13 +1781,7 @@
         <w:rPr>
           <w:rFonts w:ascii="Times New Roman" w:hAnsi="Times New Roman" w:cs="Times New Roman"/>
         </w:rPr>
-        <w:t>$</w:t>
-      </w:r>
-      <w:r>
-        <w:rPr>
-          <w:rFonts w:ascii="Times New Roman" w:hAnsi="Times New Roman" w:cs="Times New Roman"/>
-        </w:rPr>
-        <w:t>Admin</w:t>
+        <w:t>Setup</w:t>
       </w:r>
     </w:p>
     <w:tbl>
@@ -2417,202 +1809,786 @@
               <w:rPr>
                 <w:rFonts w:ascii="Times New Roman" w:hAnsi="Times New Roman" w:cs="Times New Roman"/>
               </w:rPr>
-              <w:t>SW-200</w:t>
-            </w:r>
-          </w:p>
-        </w:tc>
-        <w:tc>
-          <w:tcPr>
-            <w:tcW w:w="8185" w:type="dxa"/>
-          </w:tcPr>
-          <w:p>
-            <w:pPr>
-              <w:rPr>
-                <w:rFonts w:ascii="Times New Roman" w:hAnsi="Times New Roman" w:cs="Times New Roman"/>
-              </w:rPr>
-            </w:pPr>
-            <w:r>
-              <w:rPr>
-                <w:rFonts w:ascii="Times New Roman" w:hAnsi="Times New Roman" w:cs="Times New Roman"/>
-              </w:rPr>
-              <w:t>The system shall have a</w:t>
-            </w:r>
-          </w:p>
-        </w:tc>
-      </w:tr>
-      <w:tr>
-        <w:tc>
-          <w:tcPr>
-            <w:tcW w:w="1165" w:type="dxa"/>
-          </w:tcPr>
-          <w:p>
-            <w:pPr>
-              <w:rPr>
-                <w:rFonts w:ascii="Times New Roman" w:hAnsi="Times New Roman" w:cs="Times New Roman"/>
-              </w:rPr>
-            </w:pPr>
-          </w:p>
-        </w:tc>
-        <w:tc>
-          <w:tcPr>
-            <w:tcW w:w="8185" w:type="dxa"/>
-          </w:tcPr>
-          <w:p>
-            <w:pPr>
-              <w:rPr>
-                <w:rFonts w:ascii="Times New Roman" w:hAnsi="Times New Roman" w:cs="Times New Roman"/>
-              </w:rPr>
-            </w:pPr>
-          </w:p>
-        </w:tc>
-      </w:tr>
-      <w:tr>
-        <w:tc>
-          <w:tcPr>
-            <w:tcW w:w="1165" w:type="dxa"/>
-          </w:tcPr>
-          <w:p>
-            <w:pPr>
-              <w:rPr>
-                <w:rFonts w:ascii="Times New Roman" w:hAnsi="Times New Roman" w:cs="Times New Roman"/>
-              </w:rPr>
-            </w:pPr>
-          </w:p>
-        </w:tc>
-        <w:tc>
-          <w:tcPr>
-            <w:tcW w:w="8185" w:type="dxa"/>
-          </w:tcPr>
-          <w:p>
-            <w:pPr>
-              <w:rPr>
-                <w:rFonts w:ascii="Times New Roman" w:hAnsi="Times New Roman" w:cs="Times New Roman"/>
-              </w:rPr>
-            </w:pPr>
-          </w:p>
-        </w:tc>
-      </w:tr>
-      <w:tr>
-        <w:tc>
-          <w:tcPr>
-            <w:tcW w:w="1165" w:type="dxa"/>
-          </w:tcPr>
-          <w:p>
-            <w:pPr>
-              <w:rPr>
-                <w:rFonts w:ascii="Times New Roman" w:hAnsi="Times New Roman" w:cs="Times New Roman"/>
-              </w:rPr>
-            </w:pPr>
-          </w:p>
-        </w:tc>
-        <w:tc>
-          <w:tcPr>
-            <w:tcW w:w="8185" w:type="dxa"/>
-          </w:tcPr>
-          <w:p>
-            <w:pPr>
-              <w:rPr>
-                <w:rFonts w:ascii="Times New Roman" w:hAnsi="Times New Roman" w:cs="Times New Roman"/>
-              </w:rPr>
-            </w:pPr>
-          </w:p>
-        </w:tc>
-      </w:tr>
-      <w:tr>
-        <w:tc>
-          <w:tcPr>
-            <w:tcW w:w="1165" w:type="dxa"/>
-          </w:tcPr>
-          <w:p>
-            <w:pPr>
-              <w:rPr>
-                <w:rFonts w:ascii="Times New Roman" w:hAnsi="Times New Roman" w:cs="Times New Roman"/>
-              </w:rPr>
-            </w:pPr>
-          </w:p>
-        </w:tc>
-        <w:tc>
-          <w:tcPr>
-            <w:tcW w:w="8185" w:type="dxa"/>
-          </w:tcPr>
-          <w:p>
-            <w:pPr>
-              <w:rPr>
-                <w:rFonts w:ascii="Times New Roman" w:hAnsi="Times New Roman" w:cs="Times New Roman"/>
-              </w:rPr>
-            </w:pPr>
-          </w:p>
-        </w:tc>
-      </w:tr>
-      <w:tr>
-        <w:tc>
-          <w:tcPr>
-            <w:tcW w:w="1165" w:type="dxa"/>
-          </w:tcPr>
-          <w:p>
-            <w:pPr>
-              <w:rPr>
-                <w:rFonts w:ascii="Times New Roman" w:hAnsi="Times New Roman" w:cs="Times New Roman"/>
-              </w:rPr>
-            </w:pPr>
-          </w:p>
-        </w:tc>
-        <w:tc>
-          <w:tcPr>
-            <w:tcW w:w="8185" w:type="dxa"/>
-          </w:tcPr>
-          <w:p>
-            <w:pPr>
-              <w:rPr>
-                <w:rFonts w:ascii="Times New Roman" w:hAnsi="Times New Roman" w:cs="Times New Roman"/>
-              </w:rPr>
-            </w:pPr>
-          </w:p>
-        </w:tc>
-      </w:tr>
-      <w:tr>
-        <w:tc>
-          <w:tcPr>
-            <w:tcW w:w="1165" w:type="dxa"/>
-          </w:tcPr>
-          <w:p>
-            <w:pPr>
-              <w:rPr>
-                <w:rFonts w:ascii="Times New Roman" w:hAnsi="Times New Roman" w:cs="Times New Roman"/>
-              </w:rPr>
-            </w:pPr>
-          </w:p>
-        </w:tc>
-        <w:tc>
-          <w:tcPr>
-            <w:tcW w:w="8185" w:type="dxa"/>
-          </w:tcPr>
-          <w:p>
-            <w:pPr>
-              <w:rPr>
-                <w:rFonts w:ascii="Times New Roman" w:hAnsi="Times New Roman" w:cs="Times New Roman"/>
-              </w:rPr>
-            </w:pPr>
-          </w:p>
-        </w:tc>
-      </w:tr>
-      <w:tr>
-        <w:tc>
-          <w:tcPr>
-            <w:tcW w:w="1165" w:type="dxa"/>
-          </w:tcPr>
-          <w:p>
-            <w:pPr>
-              <w:rPr>
-                <w:rFonts w:ascii="Times New Roman" w:hAnsi="Times New Roman" w:cs="Times New Roman"/>
-              </w:rPr>
-            </w:pPr>
-          </w:p>
-        </w:tc>
-        <w:tc>
-          <w:tcPr>
-            <w:tcW w:w="8185" w:type="dxa"/>
-          </w:tcPr>
+              <w:t>SW-</w:t>
+            </w:r>
+            <w:r>
+              <w:rPr>
+                <w:rFonts w:ascii="Times New Roman" w:hAnsi="Times New Roman" w:cs="Times New Roman"/>
+              </w:rPr>
+              <w:t>20</w:t>
+            </w:r>
+            <w:r>
+              <w:rPr>
+                <w:rFonts w:ascii="Times New Roman" w:hAnsi="Times New Roman" w:cs="Times New Roman"/>
+              </w:rPr>
+              <w:t>3</w:t>
+            </w:r>
+          </w:p>
+        </w:tc>
+        <w:tc>
+          <w:tcPr>
+            <w:tcW w:w="8185" w:type="dxa"/>
+          </w:tcPr>
+          <w:p>
+            <w:pPr>
+              <w:rPr>
+                <w:rFonts w:ascii="Times New Roman" w:hAnsi="Times New Roman" w:cs="Times New Roman"/>
+              </w:rPr>
+            </w:pPr>
+            <w:r>
+              <w:rPr>
+                <w:rFonts w:ascii="Times New Roman" w:hAnsi="Times New Roman" w:cs="Times New Roman"/>
+              </w:rPr>
+              <w:t xml:space="preserve">The system shall have a </w:t>
+            </w:r>
+            <w:r>
+              <w:rPr>
+                <w:rFonts w:ascii="Times New Roman" w:hAnsi="Times New Roman" w:cs="Times New Roman"/>
+              </w:rPr>
+              <w:t>setup command</w:t>
+            </w:r>
+            <w:r>
+              <w:rPr>
+                <w:rFonts w:ascii="Times New Roman" w:hAnsi="Times New Roman" w:cs="Times New Roman"/>
+              </w:rPr>
+              <w:t xml:space="preserve"> to setup the system’s subsystems.</w:t>
+            </w:r>
+          </w:p>
+          <w:p>
+            <w:pPr>
+              <w:rPr>
+                <w:rFonts w:ascii="Times New Roman" w:hAnsi="Times New Roman" w:cs="Times New Roman"/>
+              </w:rPr>
+            </w:pPr>
+          </w:p>
+        </w:tc>
+      </w:tr>
+      <w:tr>
+        <w:tc>
+          <w:tcPr>
+            <w:tcW w:w="1165" w:type="dxa"/>
+          </w:tcPr>
+          <w:p>
+            <w:pPr>
+              <w:rPr>
+                <w:rFonts w:ascii="Times New Roman" w:hAnsi="Times New Roman" w:cs="Times New Roman"/>
+              </w:rPr>
+            </w:pPr>
+            <w:r>
+              <w:rPr>
+                <w:rFonts w:ascii="Times New Roman" w:hAnsi="Times New Roman" w:cs="Times New Roman"/>
+              </w:rPr>
+              <w:t>SW-204</w:t>
+            </w:r>
+          </w:p>
+        </w:tc>
+        <w:tc>
+          <w:tcPr>
+            <w:tcW w:w="8185" w:type="dxa"/>
+          </w:tcPr>
+          <w:p>
+            <w:pPr>
+              <w:rPr>
+                <w:rFonts w:ascii="Times New Roman" w:hAnsi="Times New Roman" w:cs="Times New Roman"/>
+              </w:rPr>
+            </w:pPr>
+            <w:r>
+              <w:rPr>
+                <w:rFonts w:ascii="Times New Roman" w:hAnsi="Times New Roman" w:cs="Times New Roman"/>
+              </w:rPr>
+              <w:t xml:space="preserve">The setup command shall have 1 </w:t>
+            </w:r>
+            <w:r>
+              <w:rPr>
+                <w:rFonts w:ascii="Times New Roman" w:hAnsi="Times New Roman" w:cs="Times New Roman"/>
+              </w:rPr>
+              <w:t xml:space="preserve">argument </w:t>
+            </w:r>
+            <w:r>
+              <w:rPr>
+                <w:rFonts w:ascii="Times New Roman" w:hAnsi="Times New Roman" w:cs="Times New Roman"/>
+              </w:rPr>
+              <w:t>to indicate which subsystems to setup.</w:t>
+            </w:r>
+          </w:p>
+          <w:p>
+            <w:pPr>
+              <w:rPr>
+                <w:rFonts w:ascii="Times New Roman" w:hAnsi="Times New Roman" w:cs="Times New Roman"/>
+              </w:rPr>
+            </w:pPr>
+          </w:p>
+        </w:tc>
+      </w:tr>
+      <w:tr>
+        <w:tc>
+          <w:tcPr>
+            <w:tcW w:w="1165" w:type="dxa"/>
+          </w:tcPr>
+          <w:p>
+            <w:pPr>
+              <w:rPr>
+                <w:rFonts w:ascii="Times New Roman" w:hAnsi="Times New Roman" w:cs="Times New Roman"/>
+              </w:rPr>
+            </w:pPr>
+            <w:r>
+              <w:rPr>
+                <w:rFonts w:ascii="Times New Roman" w:hAnsi="Times New Roman" w:cs="Times New Roman"/>
+              </w:rPr>
+              <w:t>SW-205</w:t>
+            </w:r>
+          </w:p>
+        </w:tc>
+        <w:tc>
+          <w:tcPr>
+            <w:tcW w:w="8185" w:type="dxa"/>
+          </w:tcPr>
+          <w:p>
+            <w:pPr>
+              <w:rPr>
+                <w:rFonts w:ascii="Times New Roman" w:hAnsi="Times New Roman" w:cs="Times New Roman"/>
+              </w:rPr>
+            </w:pPr>
+            <w:r>
+              <w:rPr>
+                <w:rFonts w:ascii="Times New Roman" w:hAnsi="Times New Roman" w:cs="Times New Roman"/>
+              </w:rPr>
+              <w:t xml:space="preserve">The </w:t>
+            </w:r>
+            <w:r>
+              <w:rPr>
+                <w:rFonts w:ascii="Times New Roman" w:hAnsi="Times New Roman" w:cs="Times New Roman"/>
+              </w:rPr>
+              <w:t>system</w:t>
+            </w:r>
+            <w:r>
+              <w:rPr>
+                <w:rFonts w:ascii="Times New Roman" w:hAnsi="Times New Roman" w:cs="Times New Roman"/>
+              </w:rPr>
+              <w:t xml:space="preserve"> shall setup all subsystems if the setup command is sent with the first </w:t>
+            </w:r>
+            <w:r>
+              <w:rPr>
+                <w:rFonts w:ascii="Times New Roman" w:hAnsi="Times New Roman" w:cs="Times New Roman"/>
+              </w:rPr>
+              <w:t xml:space="preserve">argument </w:t>
+            </w:r>
+            <w:r>
+              <w:rPr>
+                <w:rFonts w:ascii="Times New Roman" w:hAnsi="Times New Roman" w:cs="Times New Roman"/>
+              </w:rPr>
+              <w:t xml:space="preserve">set to “all” or no </w:t>
+            </w:r>
+            <w:r>
+              <w:rPr>
+                <w:rFonts w:ascii="Times New Roman" w:hAnsi="Times New Roman" w:cs="Times New Roman"/>
+              </w:rPr>
+              <w:t xml:space="preserve">argument </w:t>
+            </w:r>
+            <w:r>
+              <w:rPr>
+                <w:rFonts w:ascii="Times New Roman" w:hAnsi="Times New Roman" w:cs="Times New Roman"/>
+              </w:rPr>
+              <w:t>is given.</w:t>
+            </w:r>
+          </w:p>
+          <w:p>
+            <w:pPr>
+              <w:rPr>
+                <w:rFonts w:ascii="Times New Roman" w:hAnsi="Times New Roman" w:cs="Times New Roman"/>
+              </w:rPr>
+            </w:pPr>
+          </w:p>
+        </w:tc>
+      </w:tr>
+      <w:tr>
+        <w:tc>
+          <w:tcPr>
+            <w:tcW w:w="1165" w:type="dxa"/>
+          </w:tcPr>
+          <w:p>
+            <w:pPr>
+              <w:rPr>
+                <w:rFonts w:ascii="Times New Roman" w:hAnsi="Times New Roman" w:cs="Times New Roman"/>
+              </w:rPr>
+            </w:pPr>
+            <w:r>
+              <w:rPr>
+                <w:rFonts w:ascii="Times New Roman" w:hAnsi="Times New Roman" w:cs="Times New Roman"/>
+              </w:rPr>
+              <w:t>SW-206</w:t>
+            </w:r>
+          </w:p>
+        </w:tc>
+        <w:tc>
+          <w:tcPr>
+            <w:tcW w:w="8185" w:type="dxa"/>
+          </w:tcPr>
+          <w:p>
+            <w:pPr>
+              <w:rPr>
+                <w:rFonts w:ascii="Times New Roman" w:hAnsi="Times New Roman" w:cs="Times New Roman"/>
+              </w:rPr>
+            </w:pPr>
+            <w:r>
+              <w:rPr>
+                <w:rFonts w:ascii="Times New Roman" w:hAnsi="Times New Roman" w:cs="Times New Roman"/>
+              </w:rPr>
+              <w:t xml:space="preserve">The </w:t>
+            </w:r>
+            <w:r>
+              <w:rPr>
+                <w:rFonts w:ascii="Times New Roman" w:hAnsi="Times New Roman" w:cs="Times New Roman"/>
+              </w:rPr>
+              <w:t>system</w:t>
+            </w:r>
+            <w:r>
+              <w:rPr>
+                <w:rFonts w:ascii="Times New Roman" w:hAnsi="Times New Roman" w:cs="Times New Roman"/>
+              </w:rPr>
+              <w:t xml:space="preserve"> shall setup the raid subsystem if the setup command is sent with the first </w:t>
+            </w:r>
+            <w:r>
+              <w:rPr>
+                <w:rFonts w:ascii="Times New Roman" w:hAnsi="Times New Roman" w:cs="Times New Roman"/>
+              </w:rPr>
+              <w:t xml:space="preserve">argument </w:t>
+            </w:r>
+            <w:r>
+              <w:rPr>
+                <w:rFonts w:ascii="Times New Roman" w:hAnsi="Times New Roman" w:cs="Times New Roman"/>
+              </w:rPr>
+              <w:t>set to “raid”.</w:t>
+            </w:r>
+          </w:p>
+          <w:p>
+            <w:pPr>
+              <w:rPr>
+                <w:rFonts w:ascii="Times New Roman" w:hAnsi="Times New Roman" w:cs="Times New Roman"/>
+              </w:rPr>
+            </w:pPr>
+          </w:p>
+        </w:tc>
+      </w:tr>
+      <w:tr>
+        <w:tc>
+          <w:tcPr>
+            <w:tcW w:w="1165" w:type="dxa"/>
+          </w:tcPr>
+          <w:p>
+            <w:pPr>
+              <w:rPr>
+                <w:rFonts w:ascii="Times New Roman" w:hAnsi="Times New Roman" w:cs="Times New Roman"/>
+              </w:rPr>
+            </w:pPr>
+            <w:r>
+              <w:rPr>
+                <w:rFonts w:ascii="Times New Roman" w:hAnsi="Times New Roman" w:cs="Times New Roman"/>
+              </w:rPr>
+              <w:t>SW-207</w:t>
+            </w:r>
+          </w:p>
+        </w:tc>
+        <w:tc>
+          <w:tcPr>
+            <w:tcW w:w="8185" w:type="dxa"/>
+          </w:tcPr>
+          <w:p>
+            <w:pPr>
+              <w:rPr>
+                <w:rFonts w:ascii="Times New Roman" w:hAnsi="Times New Roman" w:cs="Times New Roman"/>
+              </w:rPr>
+            </w:pPr>
+            <w:r>
+              <w:rPr>
+                <w:rFonts w:ascii="Times New Roman" w:hAnsi="Times New Roman" w:cs="Times New Roman"/>
+              </w:rPr>
+              <w:t xml:space="preserve">The </w:t>
+            </w:r>
+            <w:r>
+              <w:rPr>
+                <w:rFonts w:ascii="Times New Roman" w:hAnsi="Times New Roman" w:cs="Times New Roman"/>
+              </w:rPr>
+              <w:t>system</w:t>
+            </w:r>
+            <w:r>
+              <w:rPr>
+                <w:rFonts w:ascii="Times New Roman" w:hAnsi="Times New Roman" w:cs="Times New Roman"/>
+              </w:rPr>
+              <w:t xml:space="preserve"> shall setup the ex-raid subsystem if the setup command is sent with the first </w:t>
+            </w:r>
+            <w:r>
+              <w:rPr>
+                <w:rFonts w:ascii="Times New Roman" w:hAnsi="Times New Roman" w:cs="Times New Roman"/>
+              </w:rPr>
+              <w:t xml:space="preserve">argument </w:t>
+            </w:r>
+            <w:r>
+              <w:rPr>
+                <w:rFonts w:ascii="Times New Roman" w:hAnsi="Times New Roman" w:cs="Times New Roman"/>
+              </w:rPr>
+              <w:t>set to “ex raid”.</w:t>
+            </w:r>
+          </w:p>
+          <w:p>
+            <w:pPr>
+              <w:rPr>
+                <w:rFonts w:ascii="Times New Roman" w:hAnsi="Times New Roman" w:cs="Times New Roman"/>
+              </w:rPr>
+            </w:pPr>
+          </w:p>
+        </w:tc>
+      </w:tr>
+      <w:tr>
+        <w:tc>
+          <w:tcPr>
+            <w:tcW w:w="1165" w:type="dxa"/>
+          </w:tcPr>
+          <w:p>
+            <w:pPr>
+              <w:rPr>
+                <w:rFonts w:ascii="Times New Roman" w:hAnsi="Times New Roman" w:cs="Times New Roman"/>
+              </w:rPr>
+            </w:pPr>
+            <w:r>
+              <w:rPr>
+                <w:rFonts w:ascii="Times New Roman" w:hAnsi="Times New Roman" w:cs="Times New Roman"/>
+              </w:rPr>
+              <w:t>SW-208</w:t>
+            </w:r>
+          </w:p>
+        </w:tc>
+        <w:tc>
+          <w:tcPr>
+            <w:tcW w:w="8185" w:type="dxa"/>
+          </w:tcPr>
+          <w:p>
+            <w:pPr>
+              <w:rPr>
+                <w:rFonts w:ascii="Times New Roman" w:hAnsi="Times New Roman" w:cs="Times New Roman"/>
+              </w:rPr>
+            </w:pPr>
+            <w:r>
+              <w:rPr>
+                <w:rFonts w:ascii="Times New Roman" w:hAnsi="Times New Roman" w:cs="Times New Roman"/>
+              </w:rPr>
+              <w:t xml:space="preserve">The </w:t>
+            </w:r>
+            <w:r>
+              <w:rPr>
+                <w:rFonts w:ascii="Times New Roman" w:hAnsi="Times New Roman" w:cs="Times New Roman"/>
+              </w:rPr>
+              <w:t>system</w:t>
+            </w:r>
+            <w:r>
+              <w:rPr>
+                <w:rFonts w:ascii="Times New Roman" w:hAnsi="Times New Roman" w:cs="Times New Roman"/>
+              </w:rPr>
+              <w:t xml:space="preserve"> shall setup the trade subsystem if the setup command is sent with the first </w:t>
+            </w:r>
+            <w:r>
+              <w:rPr>
+                <w:rFonts w:ascii="Times New Roman" w:hAnsi="Times New Roman" w:cs="Times New Roman"/>
+              </w:rPr>
+              <w:t xml:space="preserve">argument </w:t>
+            </w:r>
+            <w:r>
+              <w:rPr>
+                <w:rFonts w:ascii="Times New Roman" w:hAnsi="Times New Roman" w:cs="Times New Roman"/>
+              </w:rPr>
+              <w:t>set to “trade”.</w:t>
+            </w:r>
+          </w:p>
+          <w:p>
+            <w:pPr>
+              <w:rPr>
+                <w:rFonts w:ascii="Times New Roman" w:hAnsi="Times New Roman" w:cs="Times New Roman"/>
+              </w:rPr>
+            </w:pPr>
+          </w:p>
+        </w:tc>
+      </w:tr>
+      <w:tr>
+        <w:tc>
+          <w:tcPr>
+            <w:tcW w:w="1165" w:type="dxa"/>
+          </w:tcPr>
+          <w:p>
+            <w:pPr>
+              <w:rPr>
+                <w:rFonts w:ascii="Times New Roman" w:hAnsi="Times New Roman" w:cs="Times New Roman"/>
+              </w:rPr>
+            </w:pPr>
+            <w:r>
+              <w:rPr>
+                <w:rFonts w:ascii="Times New Roman" w:hAnsi="Times New Roman" w:cs="Times New Roman"/>
+              </w:rPr>
+              <w:t>SW-209</w:t>
+            </w:r>
+          </w:p>
+        </w:tc>
+        <w:tc>
+          <w:tcPr>
+            <w:tcW w:w="8185" w:type="dxa"/>
+          </w:tcPr>
+          <w:p>
+            <w:pPr>
+              <w:rPr>
+                <w:rFonts w:ascii="Times New Roman" w:hAnsi="Times New Roman" w:cs="Times New Roman"/>
+              </w:rPr>
+            </w:pPr>
+            <w:r>
+              <w:rPr>
+                <w:rFonts w:ascii="Times New Roman" w:hAnsi="Times New Roman" w:cs="Times New Roman"/>
+              </w:rPr>
+              <w:t xml:space="preserve">The </w:t>
+            </w:r>
+            <w:r>
+              <w:rPr>
+                <w:rFonts w:ascii="Times New Roman" w:hAnsi="Times New Roman" w:cs="Times New Roman"/>
+              </w:rPr>
+              <w:t>system</w:t>
+            </w:r>
+            <w:r>
+              <w:rPr>
+                <w:rFonts w:ascii="Times New Roman" w:hAnsi="Times New Roman" w:cs="Times New Roman"/>
+              </w:rPr>
+              <w:t xml:space="preserve"> shall setup the pokedex subsystem if the setup command is sent with the first </w:t>
+            </w:r>
+            <w:r>
+              <w:rPr>
+                <w:rFonts w:ascii="Times New Roman" w:hAnsi="Times New Roman" w:cs="Times New Roman"/>
+              </w:rPr>
+              <w:t xml:space="preserve">argument </w:t>
+            </w:r>
+            <w:r>
+              <w:rPr>
+                <w:rFonts w:ascii="Times New Roman" w:hAnsi="Times New Roman" w:cs="Times New Roman"/>
+              </w:rPr>
+              <w:t>set to “dex”.</w:t>
+            </w:r>
+          </w:p>
+          <w:p>
+            <w:pPr>
+              <w:rPr>
+                <w:rFonts w:ascii="Times New Roman" w:hAnsi="Times New Roman" w:cs="Times New Roman"/>
+              </w:rPr>
+            </w:pPr>
+          </w:p>
+        </w:tc>
+      </w:tr>
+      <w:tr>
+        <w:tc>
+          <w:tcPr>
+            <w:tcW w:w="1165" w:type="dxa"/>
+          </w:tcPr>
+          <w:p>
+            <w:pPr>
+              <w:rPr>
+                <w:rFonts w:ascii="Times New Roman" w:hAnsi="Times New Roman" w:cs="Times New Roman"/>
+              </w:rPr>
+            </w:pPr>
+            <w:r>
+              <w:rPr>
+                <w:rFonts w:ascii="Times New Roman" w:hAnsi="Times New Roman" w:cs="Times New Roman"/>
+              </w:rPr>
+              <w:t>SW-210</w:t>
+            </w:r>
+          </w:p>
+        </w:tc>
+        <w:tc>
+          <w:tcPr>
+            <w:tcW w:w="8185" w:type="dxa"/>
+          </w:tcPr>
+          <w:p>
+            <w:pPr>
+              <w:rPr>
+                <w:rFonts w:ascii="Times New Roman" w:hAnsi="Times New Roman" w:cs="Times New Roman"/>
+              </w:rPr>
+            </w:pPr>
+            <w:r>
+              <w:rPr>
+                <w:rFonts w:ascii="Times New Roman" w:hAnsi="Times New Roman" w:cs="Times New Roman"/>
+              </w:rPr>
+              <w:t xml:space="preserve">The </w:t>
+            </w:r>
+            <w:r>
+              <w:rPr>
+                <w:rFonts w:ascii="Times New Roman" w:hAnsi="Times New Roman" w:cs="Times New Roman"/>
+              </w:rPr>
+              <w:t>system</w:t>
+            </w:r>
+            <w:r>
+              <w:rPr>
+                <w:rFonts w:ascii="Times New Roman" w:hAnsi="Times New Roman" w:cs="Times New Roman"/>
+              </w:rPr>
+              <w:t xml:space="preserve"> shall setup the welcome and role subsystems when the setup command is sent.</w:t>
+            </w:r>
+          </w:p>
+          <w:p>
+            <w:pPr>
+              <w:rPr>
+                <w:rFonts w:ascii="Times New Roman" w:hAnsi="Times New Roman" w:cs="Times New Roman"/>
+              </w:rPr>
+            </w:pPr>
+          </w:p>
+        </w:tc>
+      </w:tr>
+      <w:tr>
+        <w:tc>
+          <w:tcPr>
+            <w:tcW w:w="1165" w:type="dxa"/>
+          </w:tcPr>
+          <w:p>
+            <w:pPr>
+              <w:rPr>
+                <w:rFonts w:ascii="Times New Roman" w:hAnsi="Times New Roman" w:cs="Times New Roman"/>
+              </w:rPr>
+            </w:pPr>
+            <w:r>
+              <w:rPr>
+                <w:rFonts w:ascii="Times New Roman" w:hAnsi="Times New Roman" w:cs="Times New Roman"/>
+              </w:rPr>
+              <w:t>SW-211</w:t>
+            </w:r>
+          </w:p>
+        </w:tc>
+        <w:tc>
+          <w:tcPr>
+            <w:tcW w:w="8185" w:type="dxa"/>
+          </w:tcPr>
+          <w:p>
+            <w:pPr>
+              <w:rPr>
+                <w:rFonts w:ascii="Times New Roman" w:hAnsi="Times New Roman" w:cs="Times New Roman"/>
+              </w:rPr>
+            </w:pPr>
+            <w:r>
+              <w:rPr>
+                <w:rFonts w:ascii="Times New Roman" w:hAnsi="Times New Roman" w:cs="Times New Roman"/>
+              </w:rPr>
+              <w:t xml:space="preserve">The </w:t>
+            </w:r>
+            <w:r>
+              <w:rPr>
+                <w:rFonts w:ascii="Times New Roman" w:hAnsi="Times New Roman" w:cs="Times New Roman"/>
+              </w:rPr>
+              <w:t>system</w:t>
+            </w:r>
+            <w:r>
+              <w:rPr>
+                <w:rFonts w:ascii="Times New Roman" w:hAnsi="Times New Roman" w:cs="Times New Roman"/>
+              </w:rPr>
+              <w:t xml:space="preserve"> shall not setup a subsystem if it has already been setup.</w:t>
+            </w:r>
+          </w:p>
+          <w:p>
+            <w:pPr>
+              <w:rPr>
+                <w:rFonts w:ascii="Times New Roman" w:hAnsi="Times New Roman" w:cs="Times New Roman"/>
+              </w:rPr>
+            </w:pPr>
+          </w:p>
+        </w:tc>
+      </w:tr>
+      <w:tr>
+        <w:tc>
+          <w:tcPr>
+            <w:tcW w:w="1165" w:type="dxa"/>
+          </w:tcPr>
+          <w:p>
+            <w:pPr>
+              <w:rPr>
+                <w:rFonts w:ascii="Times New Roman" w:hAnsi="Times New Roman" w:cs="Times New Roman"/>
+              </w:rPr>
+            </w:pPr>
+            <w:r>
+              <w:rPr>
+                <w:rFonts w:ascii="Times New Roman" w:hAnsi="Times New Roman" w:cs="Times New Roman"/>
+              </w:rPr>
+              <w:t>SW-212</w:t>
+            </w:r>
+          </w:p>
+        </w:tc>
+        <w:tc>
+          <w:tcPr>
+            <w:tcW w:w="8185" w:type="dxa"/>
+          </w:tcPr>
+          <w:p>
+            <w:pPr>
+              <w:rPr>
+                <w:rFonts w:ascii="Times New Roman" w:hAnsi="Times New Roman" w:cs="Times New Roman"/>
+              </w:rPr>
+            </w:pPr>
+            <w:r>
+              <w:rPr>
+                <w:rFonts w:ascii="Times New Roman" w:hAnsi="Times New Roman" w:cs="Times New Roman"/>
+              </w:rPr>
+              <w:t xml:space="preserve">The </w:t>
+            </w:r>
+            <w:r>
+              <w:rPr>
+                <w:rFonts w:ascii="Times New Roman" w:hAnsi="Times New Roman" w:cs="Times New Roman"/>
+              </w:rPr>
+              <w:t>system</w:t>
+            </w:r>
+            <w:r>
+              <w:rPr>
+                <w:rFonts w:ascii="Times New Roman" w:hAnsi="Times New Roman" w:cs="Times New Roman"/>
+              </w:rPr>
+              <w:t xml:space="preserve"> shall display the possible parameters for the setup command if the setup command is sent </w:t>
+            </w:r>
+            <w:r>
+              <w:rPr>
+                <w:rFonts w:ascii="Times New Roman" w:hAnsi="Times New Roman" w:cs="Times New Roman"/>
+              </w:rPr>
+              <w:t>when</w:t>
+            </w:r>
+            <w:r>
+              <w:rPr>
+                <w:rFonts w:ascii="Times New Roman" w:hAnsi="Times New Roman" w:cs="Times New Roman"/>
+              </w:rPr>
+              <w:t xml:space="preserve"> the first </w:t>
+            </w:r>
+            <w:r>
+              <w:rPr>
+                <w:rFonts w:ascii="Times New Roman" w:hAnsi="Times New Roman" w:cs="Times New Roman"/>
+              </w:rPr>
+              <w:t xml:space="preserve">argument </w:t>
+            </w:r>
+            <w:r>
+              <w:rPr>
+                <w:rFonts w:ascii="Times New Roman" w:hAnsi="Times New Roman" w:cs="Times New Roman"/>
+              </w:rPr>
+              <w:t xml:space="preserve">is </w:t>
+            </w:r>
+            <w:r>
+              <w:rPr>
+                <w:rFonts w:ascii="Times New Roman" w:hAnsi="Times New Roman" w:cs="Times New Roman"/>
+              </w:rPr>
+              <w:t>set to “help”.</w:t>
+            </w:r>
+          </w:p>
+          <w:p>
+            <w:pPr>
+              <w:rPr>
+                <w:rFonts w:ascii="Times New Roman" w:hAnsi="Times New Roman" w:cs="Times New Roman"/>
+              </w:rPr>
+            </w:pPr>
+          </w:p>
+        </w:tc>
+      </w:tr>
+      <w:tr>
+        <w:tc>
+          <w:tcPr>
+            <w:tcW w:w="1165" w:type="dxa"/>
+          </w:tcPr>
+          <w:p>
+            <w:pPr>
+              <w:rPr>
+                <w:rFonts w:ascii="Times New Roman" w:hAnsi="Times New Roman" w:cs="Times New Roman"/>
+              </w:rPr>
+            </w:pPr>
+            <w:r>
+              <w:rPr>
+                <w:rFonts w:ascii="Times New Roman" w:hAnsi="Times New Roman" w:cs="Times New Roman"/>
+              </w:rPr>
+              <w:t>SW-213</w:t>
+            </w:r>
+          </w:p>
+        </w:tc>
+        <w:tc>
+          <w:tcPr>
+            <w:tcW w:w="8185" w:type="dxa"/>
+          </w:tcPr>
+          <w:p>
+            <w:pPr>
+              <w:rPr>
+                <w:rFonts w:ascii="Times New Roman" w:hAnsi="Times New Roman" w:cs="Times New Roman"/>
+              </w:rPr>
+            </w:pPr>
+            <w:r>
+              <w:rPr>
+                <w:rFonts w:ascii="Times New Roman" w:hAnsi="Times New Roman" w:cs="Times New Roman"/>
+              </w:rPr>
+              <w:t>The system shall</w:t>
+            </w:r>
+            <w:r>
+              <w:rPr>
+                <w:rFonts w:ascii="Times New Roman" w:hAnsi="Times New Roman" w:cs="Times New Roman"/>
+              </w:rPr>
+              <w:t xml:space="preserve"> respond to </w:t>
+            </w:r>
+            <w:r>
+              <w:rPr>
+                <w:rFonts w:ascii="Times New Roman" w:hAnsi="Times New Roman" w:cs="Times New Roman"/>
+              </w:rPr>
+              <w:t>a</w:t>
+            </w:r>
+            <w:r>
+              <w:rPr>
+                <w:rFonts w:ascii="Times New Roman" w:hAnsi="Times New Roman" w:cs="Times New Roman"/>
+              </w:rPr>
+              <w:t xml:space="preserve"> setup command with a message with all changes made to the server upon successful setup.</w:t>
+            </w:r>
+          </w:p>
+          <w:p>
+            <w:pPr>
+              <w:rPr>
+                <w:rFonts w:ascii="Times New Roman" w:hAnsi="Times New Roman" w:cs="Times New Roman"/>
+              </w:rPr>
+            </w:pPr>
+          </w:p>
+        </w:tc>
+      </w:tr>
+      <w:tr>
+        <w:tc>
+          <w:tcPr>
+            <w:tcW w:w="1165" w:type="dxa"/>
+          </w:tcPr>
+          <w:p>
+            <w:pPr>
+              <w:rPr>
+                <w:rFonts w:ascii="Times New Roman" w:hAnsi="Times New Roman" w:cs="Times New Roman"/>
+              </w:rPr>
+            </w:pPr>
+            <w:r>
+              <w:rPr>
+                <w:rFonts w:ascii="Times New Roman" w:hAnsi="Times New Roman" w:cs="Times New Roman"/>
+              </w:rPr>
+              <w:t>SW-214</w:t>
+            </w:r>
+          </w:p>
+        </w:tc>
+        <w:tc>
+          <w:tcPr>
+            <w:tcW w:w="8185" w:type="dxa"/>
+          </w:tcPr>
+          <w:p>
+            <w:pPr>
+              <w:rPr>
+                <w:rFonts w:ascii="Times New Roman" w:hAnsi="Times New Roman" w:cs="Times New Roman"/>
+              </w:rPr>
+            </w:pPr>
+            <w:r>
+              <w:rPr>
+                <w:rFonts w:ascii="Times New Roman" w:hAnsi="Times New Roman" w:cs="Times New Roman"/>
+              </w:rPr>
+              <w:t xml:space="preserve">The system shall respond to </w:t>
+            </w:r>
+            <w:r>
+              <w:rPr>
+                <w:rFonts w:ascii="Times New Roman" w:hAnsi="Times New Roman" w:cs="Times New Roman"/>
+              </w:rPr>
+              <w:t>a</w:t>
+            </w:r>
+            <w:r>
+              <w:rPr>
+                <w:rFonts w:ascii="Times New Roman" w:hAnsi="Times New Roman" w:cs="Times New Roman"/>
+              </w:rPr>
+              <w:t xml:space="preserve"> setup command with an error message with all completed changes made to the server, and an error where setup failed upon a failed setup.</w:t>
+            </w:r>
+          </w:p>
           <w:p>
             <w:pPr>
               <w:rPr>
@@ -2641,13 +2617,7 @@
         <w:rPr>
           <w:rFonts w:ascii="Times New Roman" w:hAnsi="Times New Roman" w:cs="Times New Roman"/>
         </w:rPr>
-        <w:t>$</w:t>
-      </w:r>
-      <w:r>
-        <w:rPr>
-          <w:rFonts w:ascii="Times New Roman" w:hAnsi="Times New Roman" w:cs="Times New Roman"/>
-        </w:rPr>
-        <w:t>Role</w:t>
+        <w:t>Admin</w:t>
       </w:r>
     </w:p>
     <w:tbl>
@@ -2675,144 +2645,426 @@
               <w:rPr>
                 <w:rFonts w:ascii="Times New Roman" w:hAnsi="Times New Roman" w:cs="Times New Roman"/>
               </w:rPr>
-              <w:t>SW-</w:t>
-            </w:r>
-          </w:p>
-        </w:tc>
-        <w:tc>
-          <w:tcPr>
-            <w:tcW w:w="8185" w:type="dxa"/>
-          </w:tcPr>
-          <w:p>
-            <w:pPr>
-              <w:rPr>
-                <w:rFonts w:ascii="Times New Roman" w:hAnsi="Times New Roman" w:cs="Times New Roman"/>
-              </w:rPr>
-            </w:pPr>
-          </w:p>
-        </w:tc>
-      </w:tr>
-      <w:tr>
-        <w:tc>
-          <w:tcPr>
-            <w:tcW w:w="1165" w:type="dxa"/>
-          </w:tcPr>
-          <w:p>
-            <w:pPr>
-              <w:rPr>
-                <w:rFonts w:ascii="Times New Roman" w:hAnsi="Times New Roman" w:cs="Times New Roman"/>
-              </w:rPr>
-            </w:pPr>
-          </w:p>
-        </w:tc>
-        <w:tc>
-          <w:tcPr>
-            <w:tcW w:w="8185" w:type="dxa"/>
-          </w:tcPr>
-          <w:p>
-            <w:pPr>
-              <w:rPr>
-                <w:rFonts w:ascii="Times New Roman" w:hAnsi="Times New Roman" w:cs="Times New Roman"/>
-              </w:rPr>
-            </w:pPr>
-          </w:p>
-        </w:tc>
-      </w:tr>
-      <w:tr>
-        <w:tc>
-          <w:tcPr>
-            <w:tcW w:w="1165" w:type="dxa"/>
-          </w:tcPr>
-          <w:p>
-            <w:pPr>
-              <w:rPr>
-                <w:rFonts w:ascii="Times New Roman" w:hAnsi="Times New Roman" w:cs="Times New Roman"/>
-              </w:rPr>
-            </w:pPr>
-          </w:p>
-        </w:tc>
-        <w:tc>
-          <w:tcPr>
-            <w:tcW w:w="8185" w:type="dxa"/>
-          </w:tcPr>
-          <w:p>
-            <w:pPr>
-              <w:rPr>
-                <w:rFonts w:ascii="Times New Roman" w:hAnsi="Times New Roman" w:cs="Times New Roman"/>
-              </w:rPr>
-            </w:pPr>
-          </w:p>
-        </w:tc>
-      </w:tr>
-      <w:tr>
-        <w:tc>
-          <w:tcPr>
-            <w:tcW w:w="1165" w:type="dxa"/>
-          </w:tcPr>
-          <w:p>
-            <w:pPr>
-              <w:rPr>
-                <w:rFonts w:ascii="Times New Roman" w:hAnsi="Times New Roman" w:cs="Times New Roman"/>
-              </w:rPr>
-            </w:pPr>
-          </w:p>
-        </w:tc>
-        <w:tc>
-          <w:tcPr>
-            <w:tcW w:w="8185" w:type="dxa"/>
-          </w:tcPr>
-          <w:p>
-            <w:pPr>
-              <w:rPr>
-                <w:rFonts w:ascii="Times New Roman" w:hAnsi="Times New Roman" w:cs="Times New Roman"/>
-              </w:rPr>
-            </w:pPr>
-          </w:p>
-        </w:tc>
-      </w:tr>
-      <w:tr>
-        <w:tc>
-          <w:tcPr>
-            <w:tcW w:w="1165" w:type="dxa"/>
-          </w:tcPr>
-          <w:p>
-            <w:pPr>
-              <w:rPr>
-                <w:rFonts w:ascii="Times New Roman" w:hAnsi="Times New Roman" w:cs="Times New Roman"/>
-              </w:rPr>
-            </w:pPr>
-          </w:p>
-        </w:tc>
-        <w:tc>
-          <w:tcPr>
-            <w:tcW w:w="8185" w:type="dxa"/>
-          </w:tcPr>
-          <w:p>
-            <w:pPr>
-              <w:rPr>
-                <w:rFonts w:ascii="Times New Roman" w:hAnsi="Times New Roman" w:cs="Times New Roman"/>
-              </w:rPr>
-            </w:pPr>
-          </w:p>
-        </w:tc>
-      </w:tr>
-      <w:tr>
-        <w:tc>
-          <w:tcPr>
-            <w:tcW w:w="1165" w:type="dxa"/>
-          </w:tcPr>
-          <w:p>
-            <w:pPr>
-              <w:rPr>
-                <w:rFonts w:ascii="Times New Roman" w:hAnsi="Times New Roman" w:cs="Times New Roman"/>
-              </w:rPr>
-            </w:pPr>
-          </w:p>
-        </w:tc>
-        <w:tc>
-          <w:tcPr>
-            <w:tcW w:w="8185" w:type="dxa"/>
-          </w:tcPr>
+              <w:t>SW-2</w:t>
+            </w:r>
+            <w:r>
+              <w:rPr>
+                <w:rFonts w:ascii="Times New Roman" w:hAnsi="Times New Roman" w:cs="Times New Roman"/>
+              </w:rPr>
+              <w:t>1</w:t>
+            </w:r>
+            <w:r>
+              <w:rPr>
+                <w:rFonts w:ascii="Times New Roman" w:hAnsi="Times New Roman" w:cs="Times New Roman"/>
+              </w:rPr>
+              <w:t>7</w:t>
+            </w:r>
+          </w:p>
+        </w:tc>
+        <w:tc>
+          <w:tcPr>
+            <w:tcW w:w="8185" w:type="dxa"/>
+          </w:tcPr>
+          <w:p>
+            <w:pPr>
+              <w:rPr>
+                <w:rFonts w:ascii="Times New Roman" w:hAnsi="Times New Roman" w:cs="Times New Roman"/>
+              </w:rPr>
+            </w:pPr>
+            <w:r>
+              <w:rPr>
+                <w:rFonts w:ascii="Times New Roman" w:hAnsi="Times New Roman" w:cs="Times New Roman"/>
+              </w:rPr>
+              <w:t xml:space="preserve">The system shall have </w:t>
+            </w:r>
+            <w:r>
+              <w:rPr>
+                <w:rFonts w:ascii="Times New Roman" w:hAnsi="Times New Roman" w:cs="Times New Roman"/>
+              </w:rPr>
+              <w:t xml:space="preserve">a set command to set </w:t>
+            </w:r>
+            <w:r>
+              <w:rPr>
+                <w:rFonts w:ascii="Times New Roman" w:hAnsi="Times New Roman" w:cs="Times New Roman"/>
+              </w:rPr>
+              <w:t>an internal variable.</w:t>
+            </w:r>
+          </w:p>
+          <w:p>
+            <w:pPr>
+              <w:rPr>
+                <w:rFonts w:ascii="Times New Roman" w:hAnsi="Times New Roman" w:cs="Times New Roman"/>
+              </w:rPr>
+            </w:pPr>
+          </w:p>
+        </w:tc>
+      </w:tr>
+      <w:tr>
+        <w:tc>
+          <w:tcPr>
+            <w:tcW w:w="1165" w:type="dxa"/>
+          </w:tcPr>
+          <w:p>
+            <w:pPr>
+              <w:rPr>
+                <w:rFonts w:ascii="Times New Roman" w:hAnsi="Times New Roman" w:cs="Times New Roman"/>
+              </w:rPr>
+            </w:pPr>
+            <w:r>
+              <w:rPr>
+                <w:rFonts w:ascii="Times New Roman" w:hAnsi="Times New Roman" w:cs="Times New Roman"/>
+              </w:rPr>
+              <w:t>SW-218</w:t>
+            </w:r>
+          </w:p>
+        </w:tc>
+        <w:tc>
+          <w:tcPr>
+            <w:tcW w:w="8185" w:type="dxa"/>
+          </w:tcPr>
+          <w:p>
+            <w:pPr>
+              <w:rPr>
+                <w:rFonts w:ascii="Times New Roman" w:hAnsi="Times New Roman" w:cs="Times New Roman"/>
+              </w:rPr>
+            </w:pPr>
+            <w:r>
+              <w:rPr>
+                <w:rFonts w:ascii="Times New Roman" w:hAnsi="Times New Roman" w:cs="Times New Roman"/>
+              </w:rPr>
+              <w:t>The system shall display the possible variable to set if the set command is sent when the first argument is set to “help”.</w:t>
+            </w:r>
+          </w:p>
+          <w:p>
+            <w:pPr>
+              <w:rPr>
+                <w:rFonts w:ascii="Times New Roman" w:hAnsi="Times New Roman" w:cs="Times New Roman"/>
+              </w:rPr>
+            </w:pPr>
+          </w:p>
+        </w:tc>
+      </w:tr>
+      <w:tr>
+        <w:tc>
+          <w:tcPr>
+            <w:tcW w:w="1165" w:type="dxa"/>
+          </w:tcPr>
+          <w:p>
+            <w:pPr>
+              <w:rPr>
+                <w:rFonts w:ascii="Times New Roman" w:hAnsi="Times New Roman" w:cs="Times New Roman"/>
+              </w:rPr>
+            </w:pPr>
+            <w:r>
+              <w:rPr>
+                <w:rFonts w:ascii="Times New Roman" w:hAnsi="Times New Roman" w:cs="Times New Roman"/>
+              </w:rPr>
+              <w:t>SW-21</w:t>
+            </w:r>
+            <w:r>
+              <w:rPr>
+                <w:rFonts w:ascii="Times New Roman" w:hAnsi="Times New Roman" w:cs="Times New Roman"/>
+              </w:rPr>
+              <w:t>9</w:t>
+            </w:r>
+          </w:p>
+        </w:tc>
+        <w:tc>
+          <w:tcPr>
+            <w:tcW w:w="8185" w:type="dxa"/>
+          </w:tcPr>
+          <w:p>
+            <w:pPr>
+              <w:rPr>
+                <w:rFonts w:ascii="Times New Roman" w:hAnsi="Times New Roman" w:cs="Times New Roman"/>
+              </w:rPr>
+            </w:pPr>
+            <w:r>
+              <w:rPr>
+                <w:rFonts w:ascii="Times New Roman" w:hAnsi="Times New Roman" w:cs="Times New Roman"/>
+              </w:rPr>
+              <w:t>The</w:t>
+            </w:r>
+            <w:r>
+              <w:rPr>
+                <w:rFonts w:ascii="Times New Roman" w:hAnsi="Times New Roman" w:cs="Times New Roman"/>
+              </w:rPr>
+              <w:t xml:space="preserve"> system shall set the prefix variable when the first </w:t>
+            </w:r>
+            <w:r>
+              <w:rPr>
+                <w:rFonts w:ascii="Times New Roman" w:hAnsi="Times New Roman" w:cs="Times New Roman"/>
+              </w:rPr>
+              <w:t>argument</w:t>
+            </w:r>
+            <w:r>
+              <w:rPr>
+                <w:rFonts w:ascii="Times New Roman" w:hAnsi="Times New Roman" w:cs="Times New Roman"/>
+              </w:rPr>
+              <w:t xml:space="preserve"> of the set command is</w:t>
+            </w:r>
+            <w:r>
+              <w:rPr>
+                <w:rFonts w:ascii="Times New Roman" w:hAnsi="Times New Roman" w:cs="Times New Roman"/>
+              </w:rPr>
+              <w:t xml:space="preserve"> set to “prefix”.</w:t>
+            </w:r>
+          </w:p>
+          <w:p>
+            <w:pPr>
+              <w:rPr>
+                <w:rFonts w:ascii="Times New Roman" w:hAnsi="Times New Roman" w:cs="Times New Roman"/>
+              </w:rPr>
+            </w:pPr>
+          </w:p>
+        </w:tc>
+      </w:tr>
+      <w:tr>
+        <w:tc>
+          <w:tcPr>
+            <w:tcW w:w="1165" w:type="dxa"/>
+          </w:tcPr>
+          <w:p>
+            <w:pPr>
+              <w:rPr>
+                <w:rFonts w:ascii="Times New Roman" w:hAnsi="Times New Roman" w:cs="Times New Roman"/>
+              </w:rPr>
+            </w:pPr>
+            <w:r>
+              <w:rPr>
+                <w:rFonts w:ascii="Times New Roman" w:hAnsi="Times New Roman" w:cs="Times New Roman"/>
+              </w:rPr>
+              <w:t>SW-2</w:t>
+            </w:r>
+            <w:r>
+              <w:rPr>
+                <w:rFonts w:ascii="Times New Roman" w:hAnsi="Times New Roman" w:cs="Times New Roman"/>
+              </w:rPr>
+              <w:t>20</w:t>
+            </w:r>
+          </w:p>
+        </w:tc>
+        <w:tc>
+          <w:tcPr>
+            <w:tcW w:w="8185" w:type="dxa"/>
+          </w:tcPr>
+          <w:p>
+            <w:pPr>
+              <w:rPr>
+                <w:rFonts w:ascii="Times New Roman" w:hAnsi="Times New Roman" w:cs="Times New Roman"/>
+              </w:rPr>
+            </w:pPr>
+            <w:r>
+              <w:rPr>
+                <w:rFonts w:ascii="Times New Roman" w:hAnsi="Times New Roman" w:cs="Times New Roman"/>
+              </w:rPr>
+              <w:t xml:space="preserve">The </w:t>
+            </w:r>
+            <w:r>
+              <w:rPr>
+                <w:rFonts w:ascii="Times New Roman" w:hAnsi="Times New Roman" w:cs="Times New Roman"/>
+              </w:rPr>
+              <w:t xml:space="preserve">set prefix command shall take </w:t>
+            </w:r>
+            <w:r>
+              <w:rPr>
+                <w:rFonts w:ascii="Times New Roman" w:hAnsi="Times New Roman" w:cs="Times New Roman"/>
+              </w:rPr>
+              <w:t>the new prefix as one additional argument.</w:t>
+            </w:r>
+          </w:p>
+          <w:p>
+            <w:pPr>
+              <w:rPr>
+                <w:rFonts w:ascii="Times New Roman" w:hAnsi="Times New Roman" w:cs="Times New Roman"/>
+              </w:rPr>
+            </w:pPr>
+          </w:p>
+        </w:tc>
+      </w:tr>
+      <w:tr>
+        <w:tc>
+          <w:tcPr>
+            <w:tcW w:w="1165" w:type="dxa"/>
+          </w:tcPr>
+          <w:p>
+            <w:pPr>
+              <w:rPr>
+                <w:rFonts w:ascii="Times New Roman" w:hAnsi="Times New Roman" w:cs="Times New Roman"/>
+              </w:rPr>
+            </w:pPr>
+            <w:r>
+              <w:rPr>
+                <w:rFonts w:ascii="Times New Roman" w:hAnsi="Times New Roman" w:cs="Times New Roman"/>
+              </w:rPr>
+              <w:lastRenderedPageBreak/>
+              <w:t>SW-221</w:t>
+            </w:r>
+          </w:p>
+        </w:tc>
+        <w:tc>
+          <w:tcPr>
+            <w:tcW w:w="8185" w:type="dxa"/>
+          </w:tcPr>
+          <w:p>
+            <w:pPr>
+              <w:rPr>
+                <w:rFonts w:ascii="Times New Roman" w:hAnsi="Times New Roman" w:cs="Times New Roman"/>
+              </w:rPr>
+            </w:pPr>
+            <w:r>
+              <w:rPr>
+                <w:rFonts w:ascii="Times New Roman" w:hAnsi="Times New Roman" w:cs="Times New Roman"/>
+              </w:rPr>
+              <w:t>The system shall set the time zone variable when the first argument of the set command is set to “</w:t>
+            </w:r>
+            <w:proofErr w:type="spellStart"/>
+            <w:r>
+              <w:rPr>
+                <w:rFonts w:ascii="Times New Roman" w:hAnsi="Times New Roman" w:cs="Times New Roman"/>
+              </w:rPr>
+              <w:t>timezone</w:t>
+            </w:r>
+            <w:proofErr w:type="spellEnd"/>
+            <w:r>
+              <w:rPr>
+                <w:rFonts w:ascii="Times New Roman" w:hAnsi="Times New Roman" w:cs="Times New Roman"/>
+              </w:rPr>
+              <w:t>”.</w:t>
+            </w:r>
+          </w:p>
+          <w:p>
+            <w:pPr>
+              <w:rPr>
+                <w:rFonts w:ascii="Times New Roman" w:hAnsi="Times New Roman" w:cs="Times New Roman"/>
+              </w:rPr>
+            </w:pPr>
+          </w:p>
+        </w:tc>
+      </w:tr>
+      <w:tr>
+        <w:tc>
+          <w:tcPr>
+            <w:tcW w:w="1165" w:type="dxa"/>
+          </w:tcPr>
+          <w:p>
+            <w:pPr>
+              <w:rPr>
+                <w:rFonts w:ascii="Times New Roman" w:hAnsi="Times New Roman" w:cs="Times New Roman"/>
+              </w:rPr>
+            </w:pPr>
+            <w:r>
+              <w:rPr>
+                <w:rFonts w:ascii="Times New Roman" w:hAnsi="Times New Roman" w:cs="Times New Roman"/>
+              </w:rPr>
+              <w:t>SW-222</w:t>
+            </w:r>
+          </w:p>
+        </w:tc>
+        <w:tc>
+          <w:tcPr>
+            <w:tcW w:w="8185" w:type="dxa"/>
+          </w:tcPr>
+          <w:p>
+            <w:pPr>
+              <w:rPr>
+                <w:rFonts w:ascii="Times New Roman" w:hAnsi="Times New Roman" w:cs="Times New Roman"/>
+              </w:rPr>
+            </w:pPr>
+            <w:r>
+              <w:rPr>
+                <w:rFonts w:ascii="Times New Roman" w:hAnsi="Times New Roman" w:cs="Times New Roman"/>
+              </w:rPr>
+              <w:t xml:space="preserve">The set </w:t>
+            </w:r>
+            <w:proofErr w:type="spellStart"/>
+            <w:r>
+              <w:rPr>
+                <w:rFonts w:ascii="Times New Roman" w:hAnsi="Times New Roman" w:cs="Times New Roman"/>
+              </w:rPr>
+              <w:t>timezone</w:t>
+            </w:r>
+            <w:proofErr w:type="spellEnd"/>
+            <w:r>
+              <w:rPr>
+                <w:rFonts w:ascii="Times New Roman" w:hAnsi="Times New Roman" w:cs="Times New Roman"/>
+              </w:rPr>
+              <w:t xml:space="preserve"> command shall take the new </w:t>
+            </w:r>
+            <w:proofErr w:type="spellStart"/>
+            <w:r>
+              <w:rPr>
+                <w:rFonts w:ascii="Times New Roman" w:hAnsi="Times New Roman" w:cs="Times New Roman"/>
+              </w:rPr>
+              <w:t>timezone</w:t>
+            </w:r>
+            <w:proofErr w:type="spellEnd"/>
+            <w:r>
+              <w:rPr>
+                <w:rFonts w:ascii="Times New Roman" w:hAnsi="Times New Roman" w:cs="Times New Roman"/>
+              </w:rPr>
+              <w:t xml:space="preserve"> as one additional argument.</w:t>
+            </w:r>
+          </w:p>
+          <w:p>
+            <w:pPr>
+              <w:rPr>
+                <w:rFonts w:ascii="Times New Roman" w:hAnsi="Times New Roman" w:cs="Times New Roman"/>
+              </w:rPr>
+            </w:pPr>
+          </w:p>
+        </w:tc>
+      </w:tr>
+      <w:tr>
+        <w:tc>
+          <w:tcPr>
+            <w:tcW w:w="1165" w:type="dxa"/>
+          </w:tcPr>
+          <w:p>
+            <w:pPr>
+              <w:rPr>
+                <w:rFonts w:ascii="Times New Roman" w:hAnsi="Times New Roman" w:cs="Times New Roman"/>
+              </w:rPr>
+            </w:pPr>
+            <w:r>
+              <w:rPr>
+                <w:rFonts w:ascii="Times New Roman" w:hAnsi="Times New Roman" w:cs="Times New Roman"/>
+              </w:rPr>
+              <w:t>SW-223</w:t>
+            </w:r>
+          </w:p>
+        </w:tc>
+        <w:tc>
+          <w:tcPr>
+            <w:tcW w:w="8185" w:type="dxa"/>
+          </w:tcPr>
+          <w:p>
+            <w:pPr>
+              <w:rPr>
+                <w:rFonts w:ascii="Times New Roman" w:hAnsi="Times New Roman" w:cs="Times New Roman"/>
+              </w:rPr>
+            </w:pPr>
+            <w:r>
+              <w:rPr>
+                <w:rFonts w:ascii="Times New Roman" w:hAnsi="Times New Roman" w:cs="Times New Roman"/>
+              </w:rPr>
+              <w:t xml:space="preserve">The system shall display all possible time zones to use if the set </w:t>
+            </w:r>
+            <w:proofErr w:type="spellStart"/>
+            <w:r>
+              <w:rPr>
+                <w:rFonts w:ascii="Times New Roman" w:hAnsi="Times New Roman" w:cs="Times New Roman"/>
+              </w:rPr>
+              <w:t>timezone</w:t>
+            </w:r>
+            <w:proofErr w:type="spellEnd"/>
+            <w:r>
+              <w:rPr>
+                <w:rFonts w:ascii="Times New Roman" w:hAnsi="Times New Roman" w:cs="Times New Roman"/>
+              </w:rPr>
+              <w:t xml:space="preserve"> command is sent when the second argument is set to “help”.</w:t>
+            </w:r>
+          </w:p>
           <w:p>
             <w:pPr>
               <w:rPr>
@@ -2893,13 +3145,7 @@
         <w:rPr>
           <w:rFonts w:ascii="Times New Roman" w:hAnsi="Times New Roman" w:cs="Times New Roman"/>
         </w:rPr>
-        <w:t>$</w:t>
-      </w:r>
-      <w:r>
-        <w:rPr>
-          <w:rFonts w:ascii="Times New Roman" w:hAnsi="Times New Roman" w:cs="Times New Roman"/>
-        </w:rPr>
-        <w:t>Raid</w:t>
+        <w:t>Role</w:t>
       </w:r>
     </w:p>
     <w:tbl>
@@ -2927,7 +3173,7 @@
               <w:rPr>
                 <w:rFonts w:ascii="Times New Roman" w:hAnsi="Times New Roman" w:cs="Times New Roman"/>
               </w:rPr>
-              <w:t>SW-1023</w:t>
+              <w:t>SW-</w:t>
             </w:r>
           </w:p>
         </w:tc>
@@ -3145,13 +3391,7 @@
         <w:rPr>
           <w:rFonts w:ascii="Times New Roman" w:hAnsi="Times New Roman" w:cs="Times New Roman"/>
         </w:rPr>
-        <w:t>$</w:t>
-      </w:r>
-      <w:r>
-        <w:rPr>
-          <w:rFonts w:ascii="Times New Roman" w:hAnsi="Times New Roman" w:cs="Times New Roman"/>
-        </w:rPr>
-        <w:t>EX-Raid</w:t>
+        <w:t>Raid</w:t>
       </w:r>
     </w:p>
     <w:tbl>
@@ -3179,20 +3419,32 @@
               <w:rPr>
                 <w:rFonts w:ascii="Times New Roman" w:hAnsi="Times New Roman" w:cs="Times New Roman"/>
               </w:rPr>
-              <w:t>SW-1023</w:t>
-            </w:r>
-          </w:p>
-        </w:tc>
-        <w:tc>
-          <w:tcPr>
-            <w:tcW w:w="8185" w:type="dxa"/>
-          </w:tcPr>
-          <w:p>
-            <w:pPr>
-              <w:rPr>
-                <w:rFonts w:ascii="Times New Roman" w:hAnsi="Times New Roman" w:cs="Times New Roman"/>
-              </w:rPr>
-            </w:pPr>
+              <w:t>SW-</w:t>
+            </w:r>
+            <w:r>
+              <w:rPr>
+                <w:rFonts w:ascii="Times New Roman" w:hAnsi="Times New Roman" w:cs="Times New Roman"/>
+              </w:rPr>
+              <w:t>215</w:t>
+            </w:r>
+          </w:p>
+        </w:tc>
+        <w:tc>
+          <w:tcPr>
+            <w:tcW w:w="8185" w:type="dxa"/>
+          </w:tcPr>
+          <w:p>
+            <w:pPr>
+              <w:rPr>
+                <w:rFonts w:ascii="Times New Roman" w:hAnsi="Times New Roman" w:cs="Times New Roman"/>
+              </w:rPr>
+            </w:pPr>
+            <w:r>
+              <w:rPr>
+                <w:rFonts w:ascii="Times New Roman" w:hAnsi="Times New Roman" w:cs="Times New Roman"/>
+              </w:rPr>
+              <w:t>The system shall have a raid command</w:t>
+            </w:r>
           </w:p>
         </w:tc>
       </w:tr>
@@ -3397,8 +3649,248 @@
         <w:rPr>
           <w:rFonts w:ascii="Times New Roman" w:hAnsi="Times New Roman" w:cs="Times New Roman"/>
         </w:rPr>
-        <w:t>$</w:t>
+        <w:t>EX-Raid</w:t>
       </w:r>
+    </w:p>
+    <w:tbl>
+      <w:tblPr>
+        <w:tblStyle w:val="TableGrid"/>
+        <w:tblW w:w="0" w:type="auto"/>
+        <w:tblLook w:val="04A0" w:firstRow="1" w:lastRow="0" w:firstColumn="1" w:lastColumn="0" w:noHBand="0" w:noVBand="1"/>
+      </w:tblPr>
+      <w:tblGrid>
+        <w:gridCol w:w="1165"/>
+        <w:gridCol w:w="8185"/>
+      </w:tblGrid>
+      <w:tr>
+        <w:tc>
+          <w:tcPr>
+            <w:tcW w:w="1165" w:type="dxa"/>
+          </w:tcPr>
+          <w:p>
+            <w:pPr>
+              <w:rPr>
+                <w:rFonts w:ascii="Times New Roman" w:hAnsi="Times New Roman" w:cs="Times New Roman"/>
+              </w:rPr>
+            </w:pPr>
+            <w:r>
+              <w:rPr>
+                <w:rFonts w:ascii="Times New Roman" w:hAnsi="Times New Roman" w:cs="Times New Roman"/>
+              </w:rPr>
+              <w:t>SW-1023</w:t>
+            </w:r>
+          </w:p>
+        </w:tc>
+        <w:tc>
+          <w:tcPr>
+            <w:tcW w:w="8185" w:type="dxa"/>
+          </w:tcPr>
+          <w:p>
+            <w:pPr>
+              <w:rPr>
+                <w:rFonts w:ascii="Times New Roman" w:hAnsi="Times New Roman" w:cs="Times New Roman"/>
+              </w:rPr>
+            </w:pPr>
+          </w:p>
+        </w:tc>
+      </w:tr>
+      <w:tr>
+        <w:tc>
+          <w:tcPr>
+            <w:tcW w:w="1165" w:type="dxa"/>
+          </w:tcPr>
+          <w:p>
+            <w:pPr>
+              <w:rPr>
+                <w:rFonts w:ascii="Times New Roman" w:hAnsi="Times New Roman" w:cs="Times New Roman"/>
+              </w:rPr>
+            </w:pPr>
+          </w:p>
+        </w:tc>
+        <w:tc>
+          <w:tcPr>
+            <w:tcW w:w="8185" w:type="dxa"/>
+          </w:tcPr>
+          <w:p>
+            <w:pPr>
+              <w:rPr>
+                <w:rFonts w:ascii="Times New Roman" w:hAnsi="Times New Roman" w:cs="Times New Roman"/>
+              </w:rPr>
+            </w:pPr>
+          </w:p>
+        </w:tc>
+      </w:tr>
+      <w:tr>
+        <w:tc>
+          <w:tcPr>
+            <w:tcW w:w="1165" w:type="dxa"/>
+          </w:tcPr>
+          <w:p>
+            <w:pPr>
+              <w:rPr>
+                <w:rFonts w:ascii="Times New Roman" w:hAnsi="Times New Roman" w:cs="Times New Roman"/>
+              </w:rPr>
+            </w:pPr>
+          </w:p>
+        </w:tc>
+        <w:tc>
+          <w:tcPr>
+            <w:tcW w:w="8185" w:type="dxa"/>
+          </w:tcPr>
+          <w:p>
+            <w:pPr>
+              <w:rPr>
+                <w:rFonts w:ascii="Times New Roman" w:hAnsi="Times New Roman" w:cs="Times New Roman"/>
+              </w:rPr>
+            </w:pPr>
+          </w:p>
+        </w:tc>
+      </w:tr>
+      <w:tr>
+        <w:tc>
+          <w:tcPr>
+            <w:tcW w:w="1165" w:type="dxa"/>
+          </w:tcPr>
+          <w:p>
+            <w:pPr>
+              <w:rPr>
+                <w:rFonts w:ascii="Times New Roman" w:hAnsi="Times New Roman" w:cs="Times New Roman"/>
+              </w:rPr>
+            </w:pPr>
+          </w:p>
+        </w:tc>
+        <w:tc>
+          <w:tcPr>
+            <w:tcW w:w="8185" w:type="dxa"/>
+          </w:tcPr>
+          <w:p>
+            <w:pPr>
+              <w:rPr>
+                <w:rFonts w:ascii="Times New Roman" w:hAnsi="Times New Roman" w:cs="Times New Roman"/>
+              </w:rPr>
+            </w:pPr>
+          </w:p>
+        </w:tc>
+      </w:tr>
+      <w:tr>
+        <w:tc>
+          <w:tcPr>
+            <w:tcW w:w="1165" w:type="dxa"/>
+          </w:tcPr>
+          <w:p>
+            <w:pPr>
+              <w:rPr>
+                <w:rFonts w:ascii="Times New Roman" w:hAnsi="Times New Roman" w:cs="Times New Roman"/>
+              </w:rPr>
+            </w:pPr>
+          </w:p>
+        </w:tc>
+        <w:tc>
+          <w:tcPr>
+            <w:tcW w:w="8185" w:type="dxa"/>
+          </w:tcPr>
+          <w:p>
+            <w:pPr>
+              <w:rPr>
+                <w:rFonts w:ascii="Times New Roman" w:hAnsi="Times New Roman" w:cs="Times New Roman"/>
+              </w:rPr>
+            </w:pPr>
+          </w:p>
+        </w:tc>
+      </w:tr>
+      <w:tr>
+        <w:tc>
+          <w:tcPr>
+            <w:tcW w:w="1165" w:type="dxa"/>
+          </w:tcPr>
+          <w:p>
+            <w:pPr>
+              <w:rPr>
+                <w:rFonts w:ascii="Times New Roman" w:hAnsi="Times New Roman" w:cs="Times New Roman"/>
+              </w:rPr>
+            </w:pPr>
+          </w:p>
+        </w:tc>
+        <w:tc>
+          <w:tcPr>
+            <w:tcW w:w="8185" w:type="dxa"/>
+          </w:tcPr>
+          <w:p>
+            <w:pPr>
+              <w:rPr>
+                <w:rFonts w:ascii="Times New Roman" w:hAnsi="Times New Roman" w:cs="Times New Roman"/>
+              </w:rPr>
+            </w:pPr>
+          </w:p>
+        </w:tc>
+      </w:tr>
+      <w:tr>
+        <w:tc>
+          <w:tcPr>
+            <w:tcW w:w="1165" w:type="dxa"/>
+          </w:tcPr>
+          <w:p>
+            <w:pPr>
+              <w:rPr>
+                <w:rFonts w:ascii="Times New Roman" w:hAnsi="Times New Roman" w:cs="Times New Roman"/>
+              </w:rPr>
+            </w:pPr>
+          </w:p>
+        </w:tc>
+        <w:tc>
+          <w:tcPr>
+            <w:tcW w:w="8185" w:type="dxa"/>
+          </w:tcPr>
+          <w:p>
+            <w:pPr>
+              <w:rPr>
+                <w:rFonts w:ascii="Times New Roman" w:hAnsi="Times New Roman" w:cs="Times New Roman"/>
+              </w:rPr>
+            </w:pPr>
+          </w:p>
+        </w:tc>
+      </w:tr>
+      <w:tr>
+        <w:tc>
+          <w:tcPr>
+            <w:tcW w:w="1165" w:type="dxa"/>
+          </w:tcPr>
+          <w:p>
+            <w:pPr>
+              <w:rPr>
+                <w:rFonts w:ascii="Times New Roman" w:hAnsi="Times New Roman" w:cs="Times New Roman"/>
+              </w:rPr>
+            </w:pPr>
+          </w:p>
+        </w:tc>
+        <w:tc>
+          <w:tcPr>
+            <w:tcW w:w="8185" w:type="dxa"/>
+          </w:tcPr>
+          <w:p>
+            <w:pPr>
+              <w:rPr>
+                <w:rFonts w:ascii="Times New Roman" w:hAnsi="Times New Roman" w:cs="Times New Roman"/>
+              </w:rPr>
+            </w:pPr>
+          </w:p>
+        </w:tc>
+      </w:tr>
+    </w:tbl>
+    <w:p>
+      <w:pPr>
+        <w:rPr>
+          <w:rFonts w:ascii="Times New Roman" w:hAnsi="Times New Roman" w:cs="Times New Roman"/>
+        </w:rPr>
+      </w:pPr>
+    </w:p>
+    <w:p>
+      <w:pPr>
+        <w:pStyle w:val="Heading2"/>
+        <w:rPr>
+          <w:rFonts w:ascii="Times New Roman" w:hAnsi="Times New Roman" w:cs="Times New Roman"/>
+        </w:rPr>
+      </w:pPr>
       <w:r>
         <w:rPr>
           <w:rFonts w:ascii="Times New Roman" w:hAnsi="Times New Roman" w:cs="Times New Roman"/>
@@ -3631,15 +4123,30 @@
         </w:tc>
       </w:tr>
     </w:tbl>
-    <w:p/>
+    <w:p>
+      <w:pPr>
+        <w:rPr>
+          <w:rFonts w:ascii="Times New Roman" w:hAnsi="Times New Roman" w:cs="Times New Roman"/>
+        </w:rPr>
+      </w:pPr>
+    </w:p>
     <w:p>
       <w:pPr>
         <w:pStyle w:val="Heading2"/>
+        <w:rPr>
+          <w:rFonts w:ascii="Times New Roman" w:hAnsi="Times New Roman" w:cs="Times New Roman"/>
+        </w:rPr>
       </w:pPr>
       <w:r>
-        <w:t>$D</w:t>
+        <w:rPr>
+          <w:rFonts w:ascii="Times New Roman" w:hAnsi="Times New Roman" w:cs="Times New Roman"/>
+        </w:rPr>
+        <w:t>D</w:t>
       </w:r>
       <w:r>
+        <w:rPr>
+          <w:rFonts w:ascii="Times New Roman" w:hAnsi="Times New Roman" w:cs="Times New Roman"/>
+        </w:rPr>
         <w:t>ex</w:t>
       </w:r>
     </w:p>
@@ -3868,7 +4375,13 @@
         </w:tc>
       </w:tr>
     </w:tbl>
-    <w:p/>
+    <w:p>
+      <w:pPr>
+        <w:rPr>
+          <w:rFonts w:ascii="Times New Roman" w:hAnsi="Times New Roman" w:cs="Times New Roman"/>
+        </w:rPr>
+      </w:pPr>
+    </w:p>
     <w:p>
       <w:pPr>
         <w:pStyle w:val="Heading1"/>
@@ -4832,7 +5345,6 @@
               <w:rPr>
                 <w:rFonts w:ascii="Times New Roman" w:hAnsi="Times New Roman" w:cs="Times New Roman"/>
               </w:rPr>
-              <w:lastRenderedPageBreak/>
               <w:t>SW-31</w:t>
             </w:r>
             <w:r>
@@ -5601,6 +6113,7 @@
         <w:rPr>
           <w:rFonts w:ascii="Times New Roman" w:hAnsi="Times New Roman" w:cs="Times New Roman"/>
         </w:rPr>
+        <w:lastRenderedPageBreak/>
         <w:t>#Announce_EX_Raids</w:t>
       </w:r>
     </w:p>
@@ -6082,7 +6595,13 @@
         </w:tc>
       </w:tr>
     </w:tbl>
-    <w:p/>
+    <w:p>
+      <w:pPr>
+        <w:rPr>
+          <w:rFonts w:ascii="Times New Roman" w:hAnsi="Times New Roman" w:cs="Times New Roman"/>
+        </w:rPr>
+      </w:pPr>
+    </w:p>
     <w:p>
       <w:pPr>
         <w:pStyle w:val="Heading2"/>
@@ -6322,7 +6841,13 @@
         </w:tc>
       </w:tr>
     </w:tbl>
-    <w:p/>
+    <w:p>
+      <w:pPr>
+        <w:rPr>
+          <w:rFonts w:ascii="Times New Roman" w:hAnsi="Times New Roman" w:cs="Times New Roman"/>
+        </w:rPr>
+      </w:pPr>
+    </w:p>
     <w:p>
       <w:pPr>
         <w:pStyle w:val="Heading2"/>
@@ -7064,8 +7589,14 @@
     <w:p>
       <w:pPr>
         <w:pStyle w:val="Heading2"/>
+        <w:rPr>
+          <w:rFonts w:ascii="Times New Roman" w:hAnsi="Times New Roman" w:cs="Times New Roman"/>
+        </w:rPr>
       </w:pPr>
       <w:r>
+        <w:rPr>
+          <w:rFonts w:ascii="Times New Roman" w:hAnsi="Times New Roman" w:cs="Times New Roman"/>
+        </w:rPr>
         <w:t>Pokedex</w:t>
       </w:r>
     </w:p>
@@ -7294,7 +7825,13 @@
         </w:tc>
       </w:tr>
     </w:tbl>
-    <w:p/>
+    <w:p>
+      <w:pPr>
+        <w:rPr>
+          <w:rFonts w:ascii="Times New Roman" w:hAnsi="Times New Roman" w:cs="Times New Roman"/>
+        </w:rPr>
+      </w:pPr>
+    </w:p>
     <w:sectPr>
       <w:pgSz w:w="12240" w:h="15840"/>
       <w:pgMar w:top="1440" w:right="1440" w:bottom="1440" w:left="1440" w:header="720" w:footer="720" w:gutter="0"/>

</xml_diff>